<commit_message>
Báo cáo - màn hình - kiến trúc
</commit_message>
<xml_diff>
--- a/DOCUMENT/Báo Cáo.docx
+++ b/DOCUMENT/Báo Cáo.docx
@@ -59,8 +59,6 @@
         </w:rPr>
       </w:sdtEndPr>
       <w:sdtContent>
-        <w:bookmarkStart w:id="0" w:name="_GoBack" w:displacedByCustomXml="prev"/>
-        <w:bookmarkEnd w:id="0" w:displacedByCustomXml="prev"/>
         <w:p>
           <w:pPr>
             <w:pStyle w:val="TOCHeading"/>
@@ -108,7 +106,7 @@
             </w:rPr>
             <w:fldChar w:fldCharType="separate"/>
           </w:r>
-          <w:hyperlink w:anchor="_Toc484025132" w:history="1">
+          <w:hyperlink w:anchor="_Toc484117057" w:history="1">
             <w:r>
               <w:rPr>
                 <w:rStyle w:val="Hyperlink"/>
@@ -135,7 +133,7 @@
                 <w:noProof/>
                 <w:webHidden/>
               </w:rPr>
-              <w:instrText xml:space="preserve"> PAGEREF _Toc484025132 \h </w:instrText>
+              <w:instrText xml:space="preserve"> PAGEREF _Toc484117057 \h </w:instrText>
             </w:r>
             <w:r>
               <w:rPr>
@@ -181,7 +179,7 @@
               <w:szCs w:val="24"/>
             </w:rPr>
           </w:pPr>
-          <w:hyperlink w:anchor="_Toc484025133" w:history="1">
+          <w:hyperlink w:anchor="_Toc484117058" w:history="1">
             <w:r>
               <w:rPr>
                 <w:rStyle w:val="Hyperlink"/>
@@ -208,7 +206,7 @@
                 <w:noProof/>
                 <w:webHidden/>
               </w:rPr>
-              <w:instrText xml:space="preserve"> PAGEREF _Toc484025133 \h </w:instrText>
+              <w:instrText xml:space="preserve"> PAGEREF _Toc484117058 \h </w:instrText>
             </w:r>
             <w:r>
               <w:rPr>
@@ -252,7 +250,7 @@
               <w:szCs w:val="24"/>
             </w:rPr>
           </w:pPr>
-          <w:hyperlink w:anchor="_Toc484025134" w:history="1">
+          <w:hyperlink w:anchor="_Toc484117059" w:history="1">
             <w:r>
               <w:rPr>
                 <w:rStyle w:val="Hyperlink"/>
@@ -279,7 +277,7 @@
                 <w:noProof/>
                 <w:webHidden/>
               </w:rPr>
-              <w:instrText xml:space="preserve"> PAGEREF _Toc484025134 \h </w:instrText>
+              <w:instrText xml:space="preserve"> PAGEREF _Toc484117059 \h </w:instrText>
             </w:r>
             <w:r>
               <w:rPr>
@@ -323,7 +321,7 @@
               <w:szCs w:val="24"/>
             </w:rPr>
           </w:pPr>
-          <w:hyperlink w:anchor="_Toc484025135" w:history="1">
+          <w:hyperlink w:anchor="_Toc484117060" w:history="1">
             <w:r>
               <w:rPr>
                 <w:rStyle w:val="Hyperlink"/>
@@ -350,7 +348,7 @@
                 <w:noProof/>
                 <w:webHidden/>
               </w:rPr>
-              <w:instrText xml:space="preserve"> PAGEREF _Toc484025135 \h </w:instrText>
+              <w:instrText xml:space="preserve"> PAGEREF _Toc484117060 \h </w:instrText>
             </w:r>
             <w:r>
               <w:rPr>
@@ -394,7 +392,7 @@
               <w:szCs w:val="24"/>
             </w:rPr>
           </w:pPr>
-          <w:hyperlink w:anchor="_Toc484025136" w:history="1">
+          <w:hyperlink w:anchor="_Toc484117061" w:history="1">
             <w:r>
               <w:rPr>
                 <w:rStyle w:val="Hyperlink"/>
@@ -421,7 +419,7 @@
                 <w:noProof/>
                 <w:webHidden/>
               </w:rPr>
-              <w:instrText xml:space="preserve"> PAGEREF _Toc484025136 \h </w:instrText>
+              <w:instrText xml:space="preserve"> PAGEREF _Toc484117061 \h </w:instrText>
             </w:r>
             <w:r>
               <w:rPr>
@@ -465,7 +463,7 @@
               <w:szCs w:val="24"/>
             </w:rPr>
           </w:pPr>
-          <w:hyperlink w:anchor="_Toc484025137" w:history="1">
+          <w:hyperlink w:anchor="_Toc484117062" w:history="1">
             <w:r>
               <w:rPr>
                 <w:rStyle w:val="Hyperlink"/>
@@ -492,7 +490,7 @@
                 <w:noProof/>
                 <w:webHidden/>
               </w:rPr>
-              <w:instrText xml:space="preserve"> PAGEREF _Toc484025137 \h </w:instrText>
+              <w:instrText xml:space="preserve"> PAGEREF _Toc484117062 \h </w:instrText>
             </w:r>
             <w:r>
               <w:rPr>
@@ -538,7 +536,7 @@
               <w:szCs w:val="24"/>
             </w:rPr>
           </w:pPr>
-          <w:hyperlink w:anchor="_Toc484025138" w:history="1">
+          <w:hyperlink w:anchor="_Toc484117063" w:history="1">
             <w:r>
               <w:rPr>
                 <w:rStyle w:val="Hyperlink"/>
@@ -565,7 +563,7 @@
                 <w:noProof/>
                 <w:webHidden/>
               </w:rPr>
-              <w:instrText xml:space="preserve"> PAGEREF _Toc484025138 \h </w:instrText>
+              <w:instrText xml:space="preserve"> PAGEREF _Toc484117063 \h </w:instrText>
             </w:r>
             <w:r>
               <w:rPr>
@@ -609,7 +607,7 @@
               <w:szCs w:val="24"/>
             </w:rPr>
           </w:pPr>
-          <w:hyperlink w:anchor="_Toc484025139" w:history="1">
+          <w:hyperlink w:anchor="_Toc484117064" w:history="1">
             <w:r>
               <w:rPr>
                 <w:rStyle w:val="Hyperlink"/>
@@ -636,7 +634,7 @@
                 <w:noProof/>
                 <w:webHidden/>
               </w:rPr>
-              <w:instrText xml:space="preserve"> PAGEREF _Toc484025139 \h </w:instrText>
+              <w:instrText xml:space="preserve"> PAGEREF _Toc484117064 \h </w:instrText>
             </w:r>
             <w:r>
               <w:rPr>
@@ -680,7 +678,7 @@
               <w:szCs w:val="24"/>
             </w:rPr>
           </w:pPr>
-          <w:hyperlink w:anchor="_Toc484025140" w:history="1">
+          <w:hyperlink w:anchor="_Toc484117065" w:history="1">
             <w:r>
               <w:rPr>
                 <w:rStyle w:val="Hyperlink"/>
@@ -707,7 +705,7 @@
                 <w:noProof/>
                 <w:webHidden/>
               </w:rPr>
-              <w:instrText xml:space="preserve"> PAGEREF _Toc484025140 \h </w:instrText>
+              <w:instrText xml:space="preserve"> PAGEREF _Toc484117065 \h </w:instrText>
             </w:r>
             <w:r>
               <w:rPr>
@@ -751,7 +749,7 @@
               <w:szCs w:val="24"/>
             </w:rPr>
           </w:pPr>
-          <w:hyperlink w:anchor="_Toc484025141" w:history="1">
+          <w:hyperlink w:anchor="_Toc484117066" w:history="1">
             <w:r>
               <w:rPr>
                 <w:rStyle w:val="Hyperlink"/>
@@ -779,7 +777,7 @@
                 <w:noProof/>
                 <w:webHidden/>
               </w:rPr>
-              <w:instrText xml:space="preserve"> PAGEREF _Toc484025141 \h </w:instrText>
+              <w:instrText xml:space="preserve"> PAGEREF _Toc484117066 \h </w:instrText>
             </w:r>
             <w:r>
               <w:rPr>
@@ -823,7 +821,7 @@
               <w:szCs w:val="24"/>
             </w:rPr>
           </w:pPr>
-          <w:hyperlink w:anchor="_Toc484025142" w:history="1">
+          <w:hyperlink w:anchor="_Toc484117067" w:history="1">
             <w:r>
               <w:rPr>
                 <w:rStyle w:val="Hyperlink"/>
@@ -850,7 +848,7 @@
                 <w:noProof/>
                 <w:webHidden/>
               </w:rPr>
-              <w:instrText xml:space="preserve"> PAGEREF _Toc484025142 \h </w:instrText>
+              <w:instrText xml:space="preserve"> PAGEREF _Toc484117067 \h </w:instrText>
             </w:r>
             <w:r>
               <w:rPr>
@@ -894,7 +892,7 @@
               <w:szCs w:val="24"/>
             </w:rPr>
           </w:pPr>
-          <w:hyperlink w:anchor="_Toc484025143" w:history="1">
+          <w:hyperlink w:anchor="_Toc484117068" w:history="1">
             <w:r>
               <w:rPr>
                 <w:rStyle w:val="Hyperlink"/>
@@ -921,7 +919,7 @@
                 <w:noProof/>
                 <w:webHidden/>
               </w:rPr>
-              <w:instrText xml:space="preserve"> PAGEREF _Toc484025143 \h </w:instrText>
+              <w:instrText xml:space="preserve"> PAGEREF _Toc484117068 \h </w:instrText>
             </w:r>
             <w:r>
               <w:rPr>
@@ -967,7 +965,7 @@
               <w:szCs w:val="24"/>
             </w:rPr>
           </w:pPr>
-          <w:hyperlink w:anchor="_Toc484025144" w:history="1">
+          <w:hyperlink w:anchor="_Toc484117069" w:history="1">
             <w:r>
               <w:rPr>
                 <w:rStyle w:val="Hyperlink"/>
@@ -994,7 +992,7 @@
                 <w:noProof/>
                 <w:webHidden/>
               </w:rPr>
-              <w:instrText xml:space="preserve"> PAGEREF _Toc484025144 \h </w:instrText>
+              <w:instrText xml:space="preserve"> PAGEREF _Toc484117069 \h </w:instrText>
             </w:r>
             <w:r>
               <w:rPr>
@@ -1038,7 +1036,7 @@
               <w:noProof/>
             </w:rPr>
           </w:pPr>
-          <w:hyperlink w:anchor="_Toc484025145" w:history="1">
+          <w:hyperlink w:anchor="_Toc484117070" w:history="1">
             <w:r>
               <w:rPr>
                 <w:rStyle w:val="Hyperlink"/>
@@ -1065,7 +1063,7 @@
                 <w:noProof/>
                 <w:webHidden/>
               </w:rPr>
-              <w:instrText xml:space="preserve"> PAGEREF _Toc484025145 \h </w:instrText>
+              <w:instrText xml:space="preserve"> PAGEREF _Toc484117070 \h </w:instrText>
             </w:r>
             <w:r>
               <w:rPr>
@@ -1111,7 +1109,7 @@
               <w:szCs w:val="24"/>
             </w:rPr>
           </w:pPr>
-          <w:hyperlink w:anchor="_Toc484025146" w:history="1">
+          <w:hyperlink w:anchor="_Toc484117071" w:history="1">
             <w:r>
               <w:rPr>
                 <w:rStyle w:val="Hyperlink"/>
@@ -1138,7 +1136,7 @@
                 <w:noProof/>
                 <w:webHidden/>
               </w:rPr>
-              <w:instrText xml:space="preserve"> PAGEREF _Toc484025146 \h </w:instrText>
+              <w:instrText xml:space="preserve"> PAGEREF _Toc484117071 \h </w:instrText>
             </w:r>
             <w:r>
               <w:rPr>
@@ -1182,7 +1180,7 @@
               <w:szCs w:val="24"/>
             </w:rPr>
           </w:pPr>
-          <w:hyperlink w:anchor="_Toc484025147" w:history="1">
+          <w:hyperlink w:anchor="_Toc484117072" w:history="1">
             <w:r>
               <w:rPr>
                 <w:rStyle w:val="Hyperlink"/>
@@ -1210,7 +1208,7 @@
                 <w:noProof/>
                 <w:webHidden/>
               </w:rPr>
-              <w:instrText xml:space="preserve"> PAGEREF _Toc484025147 \h </w:instrText>
+              <w:instrText xml:space="preserve"> PAGEREF _Toc484117072 \h </w:instrText>
             </w:r>
             <w:r>
               <w:rPr>
@@ -1254,7 +1252,7 @@
               <w:szCs w:val="24"/>
             </w:rPr>
           </w:pPr>
-          <w:hyperlink w:anchor="_Toc484025148" w:history="1">
+          <w:hyperlink w:anchor="_Toc484117073" w:history="1">
             <w:r>
               <w:rPr>
                 <w:rStyle w:val="Hyperlink"/>
@@ -1281,7 +1279,7 @@
                 <w:noProof/>
                 <w:webHidden/>
               </w:rPr>
-              <w:instrText xml:space="preserve"> PAGEREF _Toc484025148 \h </w:instrText>
+              <w:instrText xml:space="preserve"> PAGEREF _Toc484117073 \h </w:instrText>
             </w:r>
             <w:r>
               <w:rPr>
@@ -1325,7 +1323,7 @@
               <w:szCs w:val="24"/>
             </w:rPr>
           </w:pPr>
-          <w:hyperlink w:anchor="_Toc484025149" w:history="1">
+          <w:hyperlink w:anchor="_Toc484117074" w:history="1">
             <w:r>
               <w:rPr>
                 <w:rStyle w:val="Hyperlink"/>
@@ -1353,7 +1351,7 @@
                 <w:noProof/>
                 <w:webHidden/>
               </w:rPr>
-              <w:instrText xml:space="preserve"> PAGEREF _Toc484025149 \h </w:instrText>
+              <w:instrText xml:space="preserve"> PAGEREF _Toc484117074 \h </w:instrText>
             </w:r>
             <w:r>
               <w:rPr>
@@ -1397,7 +1395,7 @@
               <w:szCs w:val="24"/>
             </w:rPr>
           </w:pPr>
-          <w:hyperlink w:anchor="_Toc484025150" w:history="1">
+          <w:hyperlink w:anchor="_Toc484117075" w:history="1">
             <w:r>
               <w:rPr>
                 <w:rStyle w:val="Hyperlink"/>
@@ -1424,7 +1422,7 @@
                 <w:noProof/>
                 <w:webHidden/>
               </w:rPr>
-              <w:instrText xml:space="preserve"> PAGEREF _Toc484025150 \h </w:instrText>
+              <w:instrText xml:space="preserve"> PAGEREF _Toc484117075 \h </w:instrText>
             </w:r>
             <w:r>
               <w:rPr>
@@ -1470,7 +1468,7 @@
               <w:szCs w:val="24"/>
             </w:rPr>
           </w:pPr>
-          <w:hyperlink w:anchor="_Toc484025151" w:history="1">
+          <w:hyperlink w:anchor="_Toc484117076" w:history="1">
             <w:r>
               <w:rPr>
                 <w:rStyle w:val="Hyperlink"/>
@@ -1497,7 +1495,7 @@
                 <w:noProof/>
                 <w:webHidden/>
               </w:rPr>
-              <w:instrText xml:space="preserve"> PAGEREF _Toc484025151 \h </w:instrText>
+              <w:instrText xml:space="preserve"> PAGEREF _Toc484117076 \h </w:instrText>
             </w:r>
             <w:r>
               <w:rPr>
@@ -1541,7 +1539,7 @@
               <w:szCs w:val="24"/>
             </w:rPr>
           </w:pPr>
-          <w:hyperlink w:anchor="_Toc484025152" w:history="1">
+          <w:hyperlink w:anchor="_Toc484117077" w:history="1">
             <w:r>
               <w:rPr>
                 <w:rStyle w:val="Hyperlink"/>
@@ -1568,7 +1566,7 @@
                 <w:noProof/>
                 <w:webHidden/>
               </w:rPr>
-              <w:instrText xml:space="preserve"> PAGEREF _Toc484025152 \h </w:instrText>
+              <w:instrText xml:space="preserve"> PAGEREF _Toc484117077 \h </w:instrText>
             </w:r>
             <w:r>
               <w:rPr>
@@ -1612,7 +1610,7 @@
               <w:szCs w:val="24"/>
             </w:rPr>
           </w:pPr>
-          <w:hyperlink w:anchor="_Toc484025153" w:history="1">
+          <w:hyperlink w:anchor="_Toc484117078" w:history="1">
             <w:r>
               <w:rPr>
                 <w:rStyle w:val="Hyperlink"/>
@@ -1639,7 +1637,7 @@
                 <w:noProof/>
                 <w:webHidden/>
               </w:rPr>
-              <w:instrText xml:space="preserve"> PAGEREF _Toc484025153 \h </w:instrText>
+              <w:instrText xml:space="preserve"> PAGEREF _Toc484117078 \h </w:instrText>
             </w:r>
             <w:r>
               <w:rPr>
@@ -1683,7 +1681,7 @@
               <w:szCs w:val="24"/>
             </w:rPr>
           </w:pPr>
-          <w:hyperlink w:anchor="_Toc484025154" w:history="1">
+          <w:hyperlink w:anchor="_Toc484117079" w:history="1">
             <w:r>
               <w:rPr>
                 <w:rStyle w:val="Hyperlink"/>
@@ -1710,7 +1708,7 @@
                 <w:noProof/>
                 <w:webHidden/>
               </w:rPr>
-              <w:instrText xml:space="preserve"> PAGEREF _Toc484025154 \h </w:instrText>
+              <w:instrText xml:space="preserve"> PAGEREF _Toc484117079 \h </w:instrText>
             </w:r>
             <w:r>
               <w:rPr>
@@ -1756,7 +1754,7 @@
               <w:szCs w:val="24"/>
             </w:rPr>
           </w:pPr>
-          <w:hyperlink w:anchor="_Toc484025155" w:history="1">
+          <w:hyperlink w:anchor="_Toc484117080" w:history="1">
             <w:r>
               <w:rPr>
                 <w:rStyle w:val="Hyperlink"/>
@@ -1783,7 +1781,7 @@
                 <w:noProof/>
                 <w:webHidden/>
               </w:rPr>
-              <w:instrText xml:space="preserve"> PAGEREF _Toc484025155 \h </w:instrText>
+              <w:instrText xml:space="preserve"> PAGEREF _Toc484117080 \h </w:instrText>
             </w:r>
             <w:r>
               <w:rPr>
@@ -1827,7 +1825,7 @@
               <w:szCs w:val="24"/>
             </w:rPr>
           </w:pPr>
-          <w:hyperlink w:anchor="_Toc484025156" w:history="1">
+          <w:hyperlink w:anchor="_Toc484117081" w:history="1">
             <w:r>
               <w:rPr>
                 <w:rStyle w:val="Hyperlink"/>
@@ -1854,7 +1852,7 @@
                 <w:noProof/>
                 <w:webHidden/>
               </w:rPr>
-              <w:instrText xml:space="preserve"> PAGEREF _Toc484025156 \h </w:instrText>
+              <w:instrText xml:space="preserve"> PAGEREF _Toc484117081 \h </w:instrText>
             </w:r>
             <w:r>
               <w:rPr>
@@ -1898,7 +1896,7 @@
               <w:szCs w:val="24"/>
             </w:rPr>
           </w:pPr>
-          <w:hyperlink w:anchor="_Toc484025157" w:history="1">
+          <w:hyperlink w:anchor="_Toc484117082" w:history="1">
             <w:r>
               <w:rPr>
                 <w:rStyle w:val="Hyperlink"/>
@@ -1925,7 +1923,7 @@
                 <w:noProof/>
                 <w:webHidden/>
               </w:rPr>
-              <w:instrText xml:space="preserve"> PAGEREF _Toc484025157 \h </w:instrText>
+              <w:instrText xml:space="preserve"> PAGEREF _Toc484117082 \h </w:instrText>
             </w:r>
             <w:r>
               <w:rPr>
@@ -1969,7 +1967,7 @@
               <w:szCs w:val="24"/>
             </w:rPr>
           </w:pPr>
-          <w:hyperlink w:anchor="_Toc484025158" w:history="1">
+          <w:hyperlink w:anchor="_Toc484117083" w:history="1">
             <w:r>
               <w:rPr>
                 <w:rStyle w:val="Hyperlink"/>
@@ -1996,7 +1994,7 @@
                 <w:noProof/>
                 <w:webHidden/>
               </w:rPr>
-              <w:instrText xml:space="preserve"> PAGEREF _Toc484025158 \h </w:instrText>
+              <w:instrText xml:space="preserve"> PAGEREF _Toc484117083 \h </w:instrText>
             </w:r>
             <w:r>
               <w:rPr>
@@ -2040,7 +2038,7 @@
               <w:szCs w:val="24"/>
             </w:rPr>
           </w:pPr>
-          <w:hyperlink w:anchor="_Toc484025159" w:history="1">
+          <w:hyperlink w:anchor="_Toc484117084" w:history="1">
             <w:r>
               <w:rPr>
                 <w:rStyle w:val="Hyperlink"/>
@@ -2068,7 +2066,7 @@
                 <w:noProof/>
                 <w:webHidden/>
               </w:rPr>
-              <w:instrText xml:space="preserve"> PAGEREF _Toc484025159 \h </w:instrText>
+              <w:instrText xml:space="preserve"> PAGEREF _Toc484117084 \h </w:instrText>
             </w:r>
             <w:r>
               <w:rPr>
@@ -2114,7 +2112,7 @@
               <w:szCs w:val="24"/>
             </w:rPr>
           </w:pPr>
-          <w:hyperlink w:anchor="_Toc484025160" w:history="1">
+          <w:hyperlink w:anchor="_Toc484117085" w:history="1">
             <w:r>
               <w:rPr>
                 <w:rStyle w:val="Hyperlink"/>
@@ -2141,7 +2139,7 @@
                 <w:noProof/>
                 <w:webHidden/>
               </w:rPr>
-              <w:instrText xml:space="preserve"> PAGEREF _Toc484025160 \h </w:instrText>
+              <w:instrText xml:space="preserve"> PAGEREF _Toc484117085 \h </w:instrText>
             </w:r>
             <w:r>
               <w:rPr>
@@ -2185,7 +2183,7 @@
               <w:szCs w:val="24"/>
             </w:rPr>
           </w:pPr>
-          <w:hyperlink w:anchor="_Toc484025161" w:history="1">
+          <w:hyperlink w:anchor="_Toc484117086" w:history="1">
             <w:r>
               <w:rPr>
                 <w:rStyle w:val="Hyperlink"/>
@@ -2212,7 +2210,7 @@
                 <w:noProof/>
                 <w:webHidden/>
               </w:rPr>
-              <w:instrText xml:space="preserve"> PAGEREF _Toc484025161 \h </w:instrText>
+              <w:instrText xml:space="preserve"> PAGEREF _Toc484117086 \h </w:instrText>
             </w:r>
             <w:r>
               <w:rPr>
@@ -2256,7 +2254,7 @@
               <w:szCs w:val="24"/>
             </w:rPr>
           </w:pPr>
-          <w:hyperlink w:anchor="_Toc484025162" w:history="1">
+          <w:hyperlink w:anchor="_Toc484117087" w:history="1">
             <w:r>
               <w:rPr>
                 <w:rStyle w:val="Hyperlink"/>
@@ -2283,7 +2281,7 @@
                 <w:noProof/>
                 <w:webHidden/>
               </w:rPr>
-              <w:instrText xml:space="preserve"> PAGEREF _Toc484025162 \h </w:instrText>
+              <w:instrText xml:space="preserve"> PAGEREF _Toc484117087 \h </w:instrText>
             </w:r>
             <w:r>
               <w:rPr>
@@ -2327,7 +2325,7 @@
               <w:szCs w:val="24"/>
             </w:rPr>
           </w:pPr>
-          <w:hyperlink w:anchor="_Toc484025163" w:history="1">
+          <w:hyperlink w:anchor="_Toc484117088" w:history="1">
             <w:r>
               <w:rPr>
                 <w:rStyle w:val="Hyperlink"/>
@@ -2354,7 +2352,7 @@
                 <w:noProof/>
                 <w:webHidden/>
               </w:rPr>
-              <w:instrText xml:space="preserve"> PAGEREF _Toc484025163 \h </w:instrText>
+              <w:instrText xml:space="preserve"> PAGEREF _Toc484117088 \h </w:instrText>
             </w:r>
             <w:r>
               <w:rPr>
@@ -2400,7 +2398,7 @@
               <w:szCs w:val="24"/>
             </w:rPr>
           </w:pPr>
-          <w:hyperlink w:anchor="_Toc484025164" w:history="1">
+          <w:hyperlink w:anchor="_Toc484117089" w:history="1">
             <w:r>
               <w:rPr>
                 <w:rStyle w:val="Hyperlink"/>
@@ -2427,7 +2425,7 @@
                 <w:noProof/>
                 <w:webHidden/>
               </w:rPr>
-              <w:instrText xml:space="preserve"> PAGEREF _Toc484025164 \h </w:instrText>
+              <w:instrText xml:space="preserve"> PAGEREF _Toc484117089 \h </w:instrText>
             </w:r>
             <w:r>
               <w:rPr>
@@ -2471,7 +2469,7 @@
               <w:szCs w:val="24"/>
             </w:rPr>
           </w:pPr>
-          <w:hyperlink w:anchor="_Toc484025165" w:history="1">
+          <w:hyperlink w:anchor="_Toc484117090" w:history="1">
             <w:r>
               <w:rPr>
                 <w:rStyle w:val="Hyperlink"/>
@@ -2499,7 +2497,7 @@
                 <w:noProof/>
                 <w:webHidden/>
               </w:rPr>
-              <w:instrText xml:space="preserve"> PAGEREF _Toc484025165 \h </w:instrText>
+              <w:instrText xml:space="preserve"> PAGEREF _Toc484117090 \h </w:instrText>
             </w:r>
             <w:r>
               <w:rPr>
@@ -2543,7 +2541,7 @@
               <w:szCs w:val="24"/>
             </w:rPr>
           </w:pPr>
-          <w:hyperlink w:anchor="_Toc484025166" w:history="1">
+          <w:hyperlink w:anchor="_Toc484117091" w:history="1">
             <w:r>
               <w:rPr>
                 <w:rStyle w:val="Hyperlink"/>
@@ -2570,7 +2568,7 @@
                 <w:noProof/>
                 <w:webHidden/>
               </w:rPr>
-              <w:instrText xml:space="preserve"> PAGEREF _Toc484025166 \h </w:instrText>
+              <w:instrText xml:space="preserve"> PAGEREF _Toc484117091 \h </w:instrText>
             </w:r>
             <w:r>
               <w:rPr>
@@ -2614,7 +2612,7 @@
               <w:szCs w:val="24"/>
             </w:rPr>
           </w:pPr>
-          <w:hyperlink w:anchor="_Toc484025167" w:history="1">
+          <w:hyperlink w:anchor="_Toc484117092" w:history="1">
             <w:r>
               <w:rPr>
                 <w:rStyle w:val="Hyperlink"/>
@@ -2641,7 +2639,7 @@
                 <w:noProof/>
                 <w:webHidden/>
               </w:rPr>
-              <w:instrText xml:space="preserve"> PAGEREF _Toc484025167 \h </w:instrText>
+              <w:instrText xml:space="preserve"> PAGEREF _Toc484117092 \h </w:instrText>
             </w:r>
             <w:r>
               <w:rPr>
@@ -2662,6 +2660,77 @@
                 <w:webHidden/>
               </w:rPr>
               <w:t>20</w:t>
+            </w:r>
+            <w:r>
+              <w:rPr>
+                <w:noProof/>
+                <w:webHidden/>
+              </w:rPr>
+              <w:fldChar w:fldCharType="end"/>
+            </w:r>
+          </w:hyperlink>
+        </w:p>
+        <w:p>
+          <w:pPr>
+            <w:pStyle w:val="TOC1"/>
+            <w:tabs>
+              <w:tab w:val="right" w:leader="dot" w:pos="9111"/>
+            </w:tabs>
+            <w:rPr>
+              <w:rFonts w:asciiTheme="minorHAnsi" w:eastAsiaTheme="minorEastAsia" w:hAnsiTheme="minorHAnsi" w:cstheme="minorBidi"/>
+              <w:b w:val="0"/>
+              <w:bCs w:val="0"/>
+              <w:noProof/>
+            </w:rPr>
+          </w:pPr>
+          <w:hyperlink w:anchor="_Toc484117093" w:history="1">
+            <w:r>
+              <w:rPr>
+                <w:rStyle w:val="Hyperlink"/>
+                <w:noProof/>
+              </w:rPr>
+              <w:t>Chương 3. THIẾT KẾ - CÀI ĐẶT</w:t>
+            </w:r>
+            <w:r>
+              <w:rPr>
+                <w:noProof/>
+                <w:webHidden/>
+              </w:rPr>
+              <w:tab/>
+            </w:r>
+            <w:r>
+              <w:rPr>
+                <w:noProof/>
+                <w:webHidden/>
+              </w:rPr>
+              <w:fldChar w:fldCharType="begin"/>
+            </w:r>
+            <w:r>
+              <w:rPr>
+                <w:noProof/>
+                <w:webHidden/>
+              </w:rPr>
+              <w:instrText xml:space="preserve"> PAGEREF _Toc484117093 \h </w:instrText>
+            </w:r>
+            <w:r>
+              <w:rPr>
+                <w:noProof/>
+                <w:webHidden/>
+              </w:rPr>
+            </w:r>
+            <w:r>
+              <w:rPr>
+                <w:noProof/>
+                <w:webHidden/>
+              </w:rPr>
+              <w:fldChar w:fldCharType="separate"/>
+            </w:r>
+            <w:r>
+              <w:rPr>
+                <w:noProof/>
+                <w:webHidden/>
+              </w:rPr>
+              <w:t>21</w:t>
             </w:r>
             <w:r>
               <w:rPr>
@@ -2687,13 +2756,13 @@
               <w:szCs w:val="24"/>
             </w:rPr>
           </w:pPr>
-          <w:hyperlink w:anchor="_Toc484025168" w:history="1">
+          <w:hyperlink w:anchor="_Toc484117094" w:history="1">
             <w:r>
               <w:rPr>
                 <w:rStyle w:val="Hyperlink"/>
                 <w:noProof/>
               </w:rPr>
-              <w:t>2.6 Mô hình MVC</w:t>
+              <w:t>3.1 Kiến trúc hệ thống</w:t>
             </w:r>
             <w:r>
               <w:rPr>
@@ -2714,7 +2783,7 @@
                 <w:noProof/>
                 <w:webHidden/>
               </w:rPr>
-              <w:instrText xml:space="preserve"> PAGEREF _Toc484025168 \h </w:instrText>
+              <w:instrText xml:space="preserve"> PAGEREF _Toc484117094 \h </w:instrText>
             </w:r>
             <w:r>
               <w:rPr>
@@ -2758,13 +2827,13 @@
               <w:szCs w:val="24"/>
             </w:rPr>
           </w:pPr>
-          <w:hyperlink w:anchor="_Toc484025169" w:history="1">
+          <w:hyperlink w:anchor="_Toc484117095" w:history="1">
             <w:r>
               <w:rPr>
                 <w:rStyle w:val="Hyperlink"/>
                 <w:noProof/>
               </w:rPr>
-              <w:t>2.6.1 Tổng quan</w:t>
+              <w:t>3.1.1 Mô hình MVC</w:t>
             </w:r>
             <w:r>
               <w:rPr>
@@ -2785,7 +2854,7 @@
                 <w:noProof/>
                 <w:webHidden/>
               </w:rPr>
-              <w:instrText xml:space="preserve"> PAGEREF _Toc484025169 \h </w:instrText>
+              <w:instrText xml:space="preserve"> PAGEREF _Toc484117095 \h </w:instrText>
             </w:r>
             <w:r>
               <w:rPr>
@@ -2829,13 +2898,13 @@
               <w:szCs w:val="24"/>
             </w:rPr>
           </w:pPr>
-          <w:hyperlink w:anchor="_Toc484025170" w:history="1">
+          <w:hyperlink w:anchor="_Toc484117096" w:history="1">
             <w:r>
               <w:rPr>
                 <w:rStyle w:val="Hyperlink"/>
                 <w:noProof/>
               </w:rPr>
-              <w:t>2.6.2 Sự tương tác giữa các lớp trong mô hình MVC</w:t>
+              <w:t>3.1.2 Mô hình Client – Server</w:t>
             </w:r>
             <w:r>
               <w:rPr>
@@ -2856,7 +2925,7 @@
                 <w:noProof/>
                 <w:webHidden/>
               </w:rPr>
-              <w:instrText xml:space="preserve"> PAGEREF _Toc484025170 \h </w:instrText>
+              <w:instrText xml:space="preserve"> PAGEREF _Toc484117096 \h </w:instrText>
             </w:r>
             <w:r>
               <w:rPr>
@@ -2876,7 +2945,226 @@
                 <w:noProof/>
                 <w:webHidden/>
               </w:rPr>
-              <w:t>22</w:t>
+              <w:t>26</w:t>
+            </w:r>
+            <w:r>
+              <w:rPr>
+                <w:noProof/>
+                <w:webHidden/>
+              </w:rPr>
+              <w:fldChar w:fldCharType="end"/>
+            </w:r>
+          </w:hyperlink>
+        </w:p>
+        <w:p>
+          <w:pPr>
+            <w:pStyle w:val="TOC2"/>
+            <w:tabs>
+              <w:tab w:val="right" w:leader="dot" w:pos="9111"/>
+            </w:tabs>
+            <w:rPr>
+              <w:rFonts w:asciiTheme="minorHAnsi" w:eastAsiaTheme="minorEastAsia" w:hAnsiTheme="minorHAnsi" w:cstheme="minorBidi"/>
+              <w:b w:val="0"/>
+              <w:bCs w:val="0"/>
+              <w:noProof/>
+              <w:sz w:val="24"/>
+              <w:szCs w:val="24"/>
+            </w:rPr>
+          </w:pPr>
+          <w:hyperlink w:anchor="_Toc484117097" w:history="1">
+            <w:r>
+              <w:rPr>
+                <w:rStyle w:val="Hyperlink"/>
+                <w:noProof/>
+              </w:rPr>
+              <w:t>3.2 Sơ đồ Use-case</w:t>
+            </w:r>
+            <w:r>
+              <w:rPr>
+                <w:noProof/>
+                <w:webHidden/>
+              </w:rPr>
+              <w:tab/>
+            </w:r>
+            <w:r>
+              <w:rPr>
+                <w:noProof/>
+                <w:webHidden/>
+              </w:rPr>
+              <w:fldChar w:fldCharType="begin"/>
+            </w:r>
+            <w:r>
+              <w:rPr>
+                <w:noProof/>
+                <w:webHidden/>
+              </w:rPr>
+              <w:instrText xml:space="preserve"> PAGEREF _Toc484117097 \h </w:instrText>
+            </w:r>
+            <w:r>
+              <w:rPr>
+                <w:noProof/>
+                <w:webHidden/>
+              </w:rPr>
+            </w:r>
+            <w:r>
+              <w:rPr>
+                <w:noProof/>
+                <w:webHidden/>
+              </w:rPr>
+              <w:fldChar w:fldCharType="separate"/>
+            </w:r>
+            <w:r>
+              <w:rPr>
+                <w:noProof/>
+                <w:webHidden/>
+              </w:rPr>
+              <w:t>31</w:t>
+            </w:r>
+            <w:r>
+              <w:rPr>
+                <w:noProof/>
+                <w:webHidden/>
+              </w:rPr>
+              <w:fldChar w:fldCharType="end"/>
+            </w:r>
+          </w:hyperlink>
+        </w:p>
+        <w:p>
+          <w:pPr>
+            <w:pStyle w:val="TOC2"/>
+            <w:tabs>
+              <w:tab w:val="right" w:leader="dot" w:pos="9111"/>
+            </w:tabs>
+            <w:rPr>
+              <w:rFonts w:asciiTheme="minorHAnsi" w:eastAsiaTheme="minorEastAsia" w:hAnsiTheme="minorHAnsi" w:cstheme="minorBidi"/>
+              <w:b w:val="0"/>
+              <w:bCs w:val="0"/>
+              <w:noProof/>
+              <w:sz w:val="24"/>
+              <w:szCs w:val="24"/>
+            </w:rPr>
+          </w:pPr>
+          <w:hyperlink w:anchor="_Toc484117098" w:history="1">
+            <w:r>
+              <w:rPr>
+                <w:rStyle w:val="Hyperlink"/>
+                <w:noProof/>
+              </w:rPr>
+              <w:t>3.3 Sơ đồ Sequence</w:t>
+            </w:r>
+            <w:r>
+              <w:rPr>
+                <w:noProof/>
+                <w:webHidden/>
+              </w:rPr>
+              <w:tab/>
+            </w:r>
+            <w:r>
+              <w:rPr>
+                <w:noProof/>
+                <w:webHidden/>
+              </w:rPr>
+              <w:fldChar w:fldCharType="begin"/>
+            </w:r>
+            <w:r>
+              <w:rPr>
+                <w:noProof/>
+                <w:webHidden/>
+              </w:rPr>
+              <w:instrText xml:space="preserve"> PAGEREF _Toc484117098 \h </w:instrText>
+            </w:r>
+            <w:r>
+              <w:rPr>
+                <w:noProof/>
+                <w:webHidden/>
+              </w:rPr>
+            </w:r>
+            <w:r>
+              <w:rPr>
+                <w:noProof/>
+                <w:webHidden/>
+              </w:rPr>
+              <w:fldChar w:fldCharType="separate"/>
+            </w:r>
+            <w:r>
+              <w:rPr>
+                <w:noProof/>
+                <w:webHidden/>
+              </w:rPr>
+              <w:t>31</w:t>
+            </w:r>
+            <w:r>
+              <w:rPr>
+                <w:noProof/>
+                <w:webHidden/>
+              </w:rPr>
+              <w:fldChar w:fldCharType="end"/>
+            </w:r>
+          </w:hyperlink>
+        </w:p>
+        <w:p>
+          <w:pPr>
+            <w:pStyle w:val="TOC2"/>
+            <w:tabs>
+              <w:tab w:val="right" w:leader="dot" w:pos="9111"/>
+            </w:tabs>
+            <w:rPr>
+              <w:rFonts w:asciiTheme="minorHAnsi" w:eastAsiaTheme="minorEastAsia" w:hAnsiTheme="minorHAnsi" w:cstheme="minorBidi"/>
+              <w:b w:val="0"/>
+              <w:bCs w:val="0"/>
+              <w:noProof/>
+              <w:sz w:val="24"/>
+              <w:szCs w:val="24"/>
+            </w:rPr>
+          </w:pPr>
+          <w:hyperlink w:anchor="_Toc484117099" w:history="1">
+            <w:r>
+              <w:rPr>
+                <w:rStyle w:val="Hyperlink"/>
+                <w:noProof/>
+              </w:rPr>
+              <w:t>3.4 Giao diện ứng dụng</w:t>
+            </w:r>
+            <w:r>
+              <w:rPr>
+                <w:noProof/>
+                <w:webHidden/>
+              </w:rPr>
+              <w:tab/>
+            </w:r>
+            <w:r>
+              <w:rPr>
+                <w:noProof/>
+                <w:webHidden/>
+              </w:rPr>
+              <w:fldChar w:fldCharType="begin"/>
+            </w:r>
+            <w:r>
+              <w:rPr>
+                <w:noProof/>
+                <w:webHidden/>
+              </w:rPr>
+              <w:instrText xml:space="preserve"> PAGEREF _Toc484117099 \h </w:instrText>
+            </w:r>
+            <w:r>
+              <w:rPr>
+                <w:noProof/>
+                <w:webHidden/>
+              </w:rPr>
+            </w:r>
+            <w:r>
+              <w:rPr>
+                <w:noProof/>
+                <w:webHidden/>
+              </w:rPr>
+              <w:fldChar w:fldCharType="separate"/>
+            </w:r>
+            <w:r>
+              <w:rPr>
+                <w:noProof/>
+                <w:webHidden/>
+              </w:rPr>
+              <w:t>31</w:t>
             </w:r>
             <w:r>
               <w:rPr>
@@ -2900,13 +3188,13 @@
               <w:szCs w:val="24"/>
             </w:rPr>
           </w:pPr>
-          <w:hyperlink w:anchor="_Toc484025171" w:history="1">
+          <w:hyperlink w:anchor="_Toc484117100" w:history="1">
             <w:r>
               <w:rPr>
                 <w:rStyle w:val="Hyperlink"/>
                 <w:noProof/>
               </w:rPr>
-              <w:t>2.6.3 Quy trình hoạt động mô hình MVC trong dự án website</w:t>
+              <w:t>3.4.1 Trang chủ</w:t>
             </w:r>
             <w:r>
               <w:rPr>
@@ -2927,7 +3215,7 @@
                 <w:noProof/>
                 <w:webHidden/>
               </w:rPr>
-              <w:instrText xml:space="preserve"> PAGEREF _Toc484025171 \h </w:instrText>
+              <w:instrText xml:space="preserve"> PAGEREF _Toc484117100 \h </w:instrText>
             </w:r>
             <w:r>
               <w:rPr>
@@ -2947,7 +3235,7 @@
                 <w:noProof/>
                 <w:webHidden/>
               </w:rPr>
-              <w:t>23</w:t>
+              <w:t>32</w:t>
             </w:r>
             <w:r>
               <w:rPr>
@@ -2971,13 +3259,13 @@
               <w:szCs w:val="24"/>
             </w:rPr>
           </w:pPr>
-          <w:hyperlink w:anchor="_Toc484025172" w:history="1">
+          <w:hyperlink w:anchor="_Toc484117101" w:history="1">
             <w:r>
               <w:rPr>
                 <w:rStyle w:val="Hyperlink"/>
                 <w:noProof/>
               </w:rPr>
-              <w:t>2.6.4 Ưu điểm và nhược điểm của mô hình MVC</w:t>
+              <w:t>3.4.2 Đăng kí</w:t>
             </w:r>
             <w:r>
               <w:rPr>
@@ -2998,7 +3286,7 @@
                 <w:noProof/>
                 <w:webHidden/>
               </w:rPr>
-              <w:instrText xml:space="preserve"> PAGEREF _Toc484025172 \h </w:instrText>
+              <w:instrText xml:space="preserve"> PAGEREF _Toc484117101 \h </w:instrText>
             </w:r>
             <w:r>
               <w:rPr>
@@ -3018,7 +3306,648 @@
                 <w:noProof/>
                 <w:webHidden/>
               </w:rPr>
-              <w:t>25</w:t>
+              <w:t>33</w:t>
+            </w:r>
+            <w:r>
+              <w:rPr>
+                <w:noProof/>
+                <w:webHidden/>
+              </w:rPr>
+              <w:fldChar w:fldCharType="end"/>
+            </w:r>
+          </w:hyperlink>
+        </w:p>
+        <w:p>
+          <w:pPr>
+            <w:pStyle w:val="TOC3"/>
+            <w:tabs>
+              <w:tab w:val="right" w:leader="dot" w:pos="9111"/>
+            </w:tabs>
+            <w:rPr>
+              <w:rFonts w:asciiTheme="minorHAnsi" w:eastAsiaTheme="minorEastAsia" w:hAnsiTheme="minorHAnsi" w:cstheme="minorBidi"/>
+              <w:noProof/>
+              <w:sz w:val="24"/>
+              <w:szCs w:val="24"/>
+            </w:rPr>
+          </w:pPr>
+          <w:hyperlink w:anchor="_Toc484117102" w:history="1">
+            <w:r>
+              <w:rPr>
+                <w:rStyle w:val="Hyperlink"/>
+                <w:noProof/>
+              </w:rPr>
+              <w:t>3.4.3 Liên hệ</w:t>
+            </w:r>
+            <w:r>
+              <w:rPr>
+                <w:noProof/>
+                <w:webHidden/>
+              </w:rPr>
+              <w:tab/>
+            </w:r>
+            <w:r>
+              <w:rPr>
+                <w:noProof/>
+                <w:webHidden/>
+              </w:rPr>
+              <w:fldChar w:fldCharType="begin"/>
+            </w:r>
+            <w:r>
+              <w:rPr>
+                <w:noProof/>
+                <w:webHidden/>
+              </w:rPr>
+              <w:instrText xml:space="preserve"> PAGEREF _Toc484117102 \h </w:instrText>
+            </w:r>
+            <w:r>
+              <w:rPr>
+                <w:noProof/>
+                <w:webHidden/>
+              </w:rPr>
+            </w:r>
+            <w:r>
+              <w:rPr>
+                <w:noProof/>
+                <w:webHidden/>
+              </w:rPr>
+              <w:fldChar w:fldCharType="separate"/>
+            </w:r>
+            <w:r>
+              <w:rPr>
+                <w:noProof/>
+                <w:webHidden/>
+              </w:rPr>
+              <w:t>34</w:t>
+            </w:r>
+            <w:r>
+              <w:rPr>
+                <w:noProof/>
+                <w:webHidden/>
+              </w:rPr>
+              <w:fldChar w:fldCharType="end"/>
+            </w:r>
+          </w:hyperlink>
+        </w:p>
+        <w:p>
+          <w:pPr>
+            <w:pStyle w:val="TOC3"/>
+            <w:tabs>
+              <w:tab w:val="right" w:leader="dot" w:pos="9111"/>
+            </w:tabs>
+            <w:rPr>
+              <w:rFonts w:asciiTheme="minorHAnsi" w:eastAsiaTheme="minorEastAsia" w:hAnsiTheme="minorHAnsi" w:cstheme="minorBidi"/>
+              <w:noProof/>
+              <w:sz w:val="24"/>
+              <w:szCs w:val="24"/>
+            </w:rPr>
+          </w:pPr>
+          <w:hyperlink w:anchor="_Toc484117103" w:history="1">
+            <w:r>
+              <w:rPr>
+                <w:rStyle w:val="Hyperlink"/>
+                <w:noProof/>
+              </w:rPr>
+              <w:t>3.4.4 Đăng nhập</w:t>
+            </w:r>
+            <w:r>
+              <w:rPr>
+                <w:noProof/>
+                <w:webHidden/>
+              </w:rPr>
+              <w:tab/>
+            </w:r>
+            <w:r>
+              <w:rPr>
+                <w:noProof/>
+                <w:webHidden/>
+              </w:rPr>
+              <w:fldChar w:fldCharType="begin"/>
+            </w:r>
+            <w:r>
+              <w:rPr>
+                <w:noProof/>
+                <w:webHidden/>
+              </w:rPr>
+              <w:instrText xml:space="preserve"> PAGEREF _Toc484117103 \h </w:instrText>
+            </w:r>
+            <w:r>
+              <w:rPr>
+                <w:noProof/>
+                <w:webHidden/>
+              </w:rPr>
+            </w:r>
+            <w:r>
+              <w:rPr>
+                <w:noProof/>
+                <w:webHidden/>
+              </w:rPr>
+              <w:fldChar w:fldCharType="separate"/>
+            </w:r>
+            <w:r>
+              <w:rPr>
+                <w:noProof/>
+                <w:webHidden/>
+              </w:rPr>
+              <w:t>35</w:t>
+            </w:r>
+            <w:r>
+              <w:rPr>
+                <w:noProof/>
+                <w:webHidden/>
+              </w:rPr>
+              <w:fldChar w:fldCharType="end"/>
+            </w:r>
+          </w:hyperlink>
+        </w:p>
+        <w:p>
+          <w:pPr>
+            <w:pStyle w:val="TOC3"/>
+            <w:tabs>
+              <w:tab w:val="right" w:leader="dot" w:pos="9111"/>
+            </w:tabs>
+            <w:rPr>
+              <w:rFonts w:asciiTheme="minorHAnsi" w:eastAsiaTheme="minorEastAsia" w:hAnsiTheme="minorHAnsi" w:cstheme="minorBidi"/>
+              <w:noProof/>
+              <w:sz w:val="24"/>
+              <w:szCs w:val="24"/>
+            </w:rPr>
+          </w:pPr>
+          <w:hyperlink w:anchor="_Toc484117104" w:history="1">
+            <w:r>
+              <w:rPr>
+                <w:rStyle w:val="Hyperlink"/>
+                <w:noProof/>
+              </w:rPr>
+              <w:t>3.4.5 Xem chi tiết khoá học</w:t>
+            </w:r>
+            <w:r>
+              <w:rPr>
+                <w:noProof/>
+                <w:webHidden/>
+              </w:rPr>
+              <w:tab/>
+            </w:r>
+            <w:r>
+              <w:rPr>
+                <w:noProof/>
+                <w:webHidden/>
+              </w:rPr>
+              <w:fldChar w:fldCharType="begin"/>
+            </w:r>
+            <w:r>
+              <w:rPr>
+                <w:noProof/>
+                <w:webHidden/>
+              </w:rPr>
+              <w:instrText xml:space="preserve"> PAGEREF _Toc484117104 \h </w:instrText>
+            </w:r>
+            <w:r>
+              <w:rPr>
+                <w:noProof/>
+                <w:webHidden/>
+              </w:rPr>
+            </w:r>
+            <w:r>
+              <w:rPr>
+                <w:noProof/>
+                <w:webHidden/>
+              </w:rPr>
+              <w:fldChar w:fldCharType="separate"/>
+            </w:r>
+            <w:r>
+              <w:rPr>
+                <w:noProof/>
+                <w:webHidden/>
+              </w:rPr>
+              <w:t>36</w:t>
+            </w:r>
+            <w:r>
+              <w:rPr>
+                <w:noProof/>
+                <w:webHidden/>
+              </w:rPr>
+              <w:fldChar w:fldCharType="end"/>
+            </w:r>
+          </w:hyperlink>
+        </w:p>
+        <w:p>
+          <w:pPr>
+            <w:pStyle w:val="TOC3"/>
+            <w:tabs>
+              <w:tab w:val="right" w:leader="dot" w:pos="9111"/>
+            </w:tabs>
+            <w:rPr>
+              <w:rFonts w:asciiTheme="minorHAnsi" w:eastAsiaTheme="minorEastAsia" w:hAnsiTheme="minorHAnsi" w:cstheme="minorBidi"/>
+              <w:noProof/>
+              <w:sz w:val="24"/>
+              <w:szCs w:val="24"/>
+            </w:rPr>
+          </w:pPr>
+          <w:hyperlink w:anchor="_Toc484117105" w:history="1">
+            <w:r>
+              <w:rPr>
+                <w:rStyle w:val="Hyperlink"/>
+                <w:noProof/>
+              </w:rPr>
+              <w:t>3.4.6 Xem khóa học đã đăng kí</w:t>
+            </w:r>
+            <w:r>
+              <w:rPr>
+                <w:noProof/>
+                <w:webHidden/>
+              </w:rPr>
+              <w:tab/>
+            </w:r>
+            <w:r>
+              <w:rPr>
+                <w:noProof/>
+                <w:webHidden/>
+              </w:rPr>
+              <w:fldChar w:fldCharType="begin"/>
+            </w:r>
+            <w:r>
+              <w:rPr>
+                <w:noProof/>
+                <w:webHidden/>
+              </w:rPr>
+              <w:instrText xml:space="preserve"> PAGEREF _Toc484117105 \h </w:instrText>
+            </w:r>
+            <w:r>
+              <w:rPr>
+                <w:noProof/>
+                <w:webHidden/>
+              </w:rPr>
+            </w:r>
+            <w:r>
+              <w:rPr>
+                <w:noProof/>
+                <w:webHidden/>
+              </w:rPr>
+              <w:fldChar w:fldCharType="separate"/>
+            </w:r>
+            <w:r>
+              <w:rPr>
+                <w:noProof/>
+                <w:webHidden/>
+              </w:rPr>
+              <w:t>37</w:t>
+            </w:r>
+            <w:r>
+              <w:rPr>
+                <w:noProof/>
+                <w:webHidden/>
+              </w:rPr>
+              <w:fldChar w:fldCharType="end"/>
+            </w:r>
+          </w:hyperlink>
+        </w:p>
+        <w:p>
+          <w:pPr>
+            <w:pStyle w:val="TOC3"/>
+            <w:tabs>
+              <w:tab w:val="right" w:leader="dot" w:pos="9111"/>
+            </w:tabs>
+            <w:rPr>
+              <w:rFonts w:asciiTheme="minorHAnsi" w:eastAsiaTheme="minorEastAsia" w:hAnsiTheme="minorHAnsi" w:cstheme="minorBidi"/>
+              <w:noProof/>
+              <w:sz w:val="24"/>
+              <w:szCs w:val="24"/>
+            </w:rPr>
+          </w:pPr>
+          <w:hyperlink w:anchor="_Toc484117106" w:history="1">
+            <w:r>
+              <w:rPr>
+                <w:rStyle w:val="Hyperlink"/>
+                <w:noProof/>
+              </w:rPr>
+              <w:t>3.4.6 Trang Admin</w:t>
+            </w:r>
+            <w:r>
+              <w:rPr>
+                <w:noProof/>
+                <w:webHidden/>
+              </w:rPr>
+              <w:tab/>
+            </w:r>
+            <w:r>
+              <w:rPr>
+                <w:noProof/>
+                <w:webHidden/>
+              </w:rPr>
+              <w:fldChar w:fldCharType="begin"/>
+            </w:r>
+            <w:r>
+              <w:rPr>
+                <w:noProof/>
+                <w:webHidden/>
+              </w:rPr>
+              <w:instrText xml:space="preserve"> PAGEREF _Toc484117106 \h </w:instrText>
+            </w:r>
+            <w:r>
+              <w:rPr>
+                <w:noProof/>
+                <w:webHidden/>
+              </w:rPr>
+            </w:r>
+            <w:r>
+              <w:rPr>
+                <w:noProof/>
+                <w:webHidden/>
+              </w:rPr>
+              <w:fldChar w:fldCharType="separate"/>
+            </w:r>
+            <w:r>
+              <w:rPr>
+                <w:noProof/>
+                <w:webHidden/>
+              </w:rPr>
+              <w:t>38</w:t>
+            </w:r>
+            <w:r>
+              <w:rPr>
+                <w:noProof/>
+                <w:webHidden/>
+              </w:rPr>
+              <w:fldChar w:fldCharType="end"/>
+            </w:r>
+          </w:hyperlink>
+        </w:p>
+        <w:p>
+          <w:pPr>
+            <w:pStyle w:val="TOC3"/>
+            <w:tabs>
+              <w:tab w:val="right" w:leader="dot" w:pos="9111"/>
+            </w:tabs>
+            <w:rPr>
+              <w:rFonts w:asciiTheme="minorHAnsi" w:eastAsiaTheme="minorEastAsia" w:hAnsiTheme="minorHAnsi" w:cstheme="minorBidi"/>
+              <w:noProof/>
+              <w:sz w:val="24"/>
+              <w:szCs w:val="24"/>
+            </w:rPr>
+          </w:pPr>
+          <w:hyperlink w:anchor="_Toc484117107" w:history="1">
+            <w:r>
+              <w:rPr>
+                <w:rStyle w:val="Hyperlink"/>
+                <w:noProof/>
+              </w:rPr>
+              <w:t>3.4.7 Trang Admin – Thống kê</w:t>
+            </w:r>
+            <w:r>
+              <w:rPr>
+                <w:noProof/>
+                <w:webHidden/>
+              </w:rPr>
+              <w:tab/>
+            </w:r>
+            <w:r>
+              <w:rPr>
+                <w:noProof/>
+                <w:webHidden/>
+              </w:rPr>
+              <w:fldChar w:fldCharType="begin"/>
+            </w:r>
+            <w:r>
+              <w:rPr>
+                <w:noProof/>
+                <w:webHidden/>
+              </w:rPr>
+              <w:instrText xml:space="preserve"> PAGEREF _Toc484117107 \h </w:instrText>
+            </w:r>
+            <w:r>
+              <w:rPr>
+                <w:noProof/>
+                <w:webHidden/>
+              </w:rPr>
+            </w:r>
+            <w:r>
+              <w:rPr>
+                <w:noProof/>
+                <w:webHidden/>
+              </w:rPr>
+              <w:fldChar w:fldCharType="separate"/>
+            </w:r>
+            <w:r>
+              <w:rPr>
+                <w:noProof/>
+                <w:webHidden/>
+              </w:rPr>
+              <w:t>39</w:t>
+            </w:r>
+            <w:r>
+              <w:rPr>
+                <w:noProof/>
+                <w:webHidden/>
+              </w:rPr>
+              <w:fldChar w:fldCharType="end"/>
+            </w:r>
+          </w:hyperlink>
+          <w:bookmarkStart w:id="0" w:name="_GoBack"/>
+          <w:bookmarkEnd w:id="0"/>
+        </w:p>
+        <w:p>
+          <w:pPr>
+            <w:pStyle w:val="TOC3"/>
+            <w:tabs>
+              <w:tab w:val="right" w:leader="dot" w:pos="9111"/>
+            </w:tabs>
+            <w:rPr>
+              <w:rFonts w:asciiTheme="minorHAnsi" w:eastAsiaTheme="minorEastAsia" w:hAnsiTheme="minorHAnsi" w:cstheme="minorBidi"/>
+              <w:noProof/>
+              <w:sz w:val="24"/>
+              <w:szCs w:val="24"/>
+            </w:rPr>
+          </w:pPr>
+          <w:hyperlink w:anchor="_Toc484117108" w:history="1">
+            <w:r>
+              <w:rPr>
+                <w:rStyle w:val="Hyperlink"/>
+                <w:noProof/>
+              </w:rPr>
+              <w:t>3.4.8 Trang Admin – Khóa học</w:t>
+            </w:r>
+            <w:r>
+              <w:rPr>
+                <w:noProof/>
+                <w:webHidden/>
+              </w:rPr>
+              <w:tab/>
+            </w:r>
+            <w:r>
+              <w:rPr>
+                <w:noProof/>
+                <w:webHidden/>
+              </w:rPr>
+              <w:fldChar w:fldCharType="begin"/>
+            </w:r>
+            <w:r>
+              <w:rPr>
+                <w:noProof/>
+                <w:webHidden/>
+              </w:rPr>
+              <w:instrText xml:space="preserve"> PAGEREF _Toc484117108 \h </w:instrText>
+            </w:r>
+            <w:r>
+              <w:rPr>
+                <w:noProof/>
+                <w:webHidden/>
+              </w:rPr>
+            </w:r>
+            <w:r>
+              <w:rPr>
+                <w:noProof/>
+                <w:webHidden/>
+              </w:rPr>
+              <w:fldChar w:fldCharType="separate"/>
+            </w:r>
+            <w:r>
+              <w:rPr>
+                <w:noProof/>
+                <w:webHidden/>
+              </w:rPr>
+              <w:t>40</w:t>
+            </w:r>
+            <w:r>
+              <w:rPr>
+                <w:noProof/>
+                <w:webHidden/>
+              </w:rPr>
+              <w:fldChar w:fldCharType="end"/>
+            </w:r>
+          </w:hyperlink>
+        </w:p>
+        <w:p>
+          <w:pPr>
+            <w:pStyle w:val="TOC3"/>
+            <w:tabs>
+              <w:tab w:val="right" w:leader="dot" w:pos="9111"/>
+            </w:tabs>
+            <w:rPr>
+              <w:rFonts w:asciiTheme="minorHAnsi" w:eastAsiaTheme="minorEastAsia" w:hAnsiTheme="minorHAnsi" w:cstheme="minorBidi"/>
+              <w:noProof/>
+              <w:sz w:val="24"/>
+              <w:szCs w:val="24"/>
+            </w:rPr>
+          </w:pPr>
+          <w:hyperlink w:anchor="_Toc484117109" w:history="1">
+            <w:r>
+              <w:rPr>
+                <w:rStyle w:val="Hyperlink"/>
+                <w:noProof/>
+              </w:rPr>
+              <w:t>3.4.9 Trang Admin – Học viên</w:t>
+            </w:r>
+            <w:r>
+              <w:rPr>
+                <w:noProof/>
+                <w:webHidden/>
+              </w:rPr>
+              <w:tab/>
+            </w:r>
+            <w:r>
+              <w:rPr>
+                <w:noProof/>
+                <w:webHidden/>
+              </w:rPr>
+              <w:fldChar w:fldCharType="begin"/>
+            </w:r>
+            <w:r>
+              <w:rPr>
+                <w:noProof/>
+                <w:webHidden/>
+              </w:rPr>
+              <w:instrText xml:space="preserve"> PAGEREF _Toc484117109 \h </w:instrText>
+            </w:r>
+            <w:r>
+              <w:rPr>
+                <w:noProof/>
+                <w:webHidden/>
+              </w:rPr>
+            </w:r>
+            <w:r>
+              <w:rPr>
+                <w:noProof/>
+                <w:webHidden/>
+              </w:rPr>
+              <w:fldChar w:fldCharType="separate"/>
+            </w:r>
+            <w:r>
+              <w:rPr>
+                <w:noProof/>
+                <w:webHidden/>
+              </w:rPr>
+              <w:t>41</w:t>
+            </w:r>
+            <w:r>
+              <w:rPr>
+                <w:noProof/>
+                <w:webHidden/>
+              </w:rPr>
+              <w:fldChar w:fldCharType="end"/>
+            </w:r>
+          </w:hyperlink>
+        </w:p>
+        <w:p>
+          <w:pPr>
+            <w:pStyle w:val="TOC3"/>
+            <w:tabs>
+              <w:tab w:val="right" w:leader="dot" w:pos="9111"/>
+            </w:tabs>
+            <w:rPr>
+              <w:rFonts w:asciiTheme="minorHAnsi" w:eastAsiaTheme="minorEastAsia" w:hAnsiTheme="minorHAnsi" w:cstheme="minorBidi"/>
+              <w:noProof/>
+              <w:sz w:val="24"/>
+              <w:szCs w:val="24"/>
+            </w:rPr>
+          </w:pPr>
+          <w:hyperlink w:anchor="_Toc484117110" w:history="1">
+            <w:r>
+              <w:rPr>
+                <w:rStyle w:val="Hyperlink"/>
+                <w:noProof/>
+              </w:rPr>
+              <w:t>3.4.10 Trang Admin – Liên hệ</w:t>
+            </w:r>
+            <w:r>
+              <w:rPr>
+                <w:noProof/>
+                <w:webHidden/>
+              </w:rPr>
+              <w:tab/>
+            </w:r>
+            <w:r>
+              <w:rPr>
+                <w:noProof/>
+                <w:webHidden/>
+              </w:rPr>
+              <w:fldChar w:fldCharType="begin"/>
+            </w:r>
+            <w:r>
+              <w:rPr>
+                <w:noProof/>
+                <w:webHidden/>
+              </w:rPr>
+              <w:instrText xml:space="preserve"> PAGEREF _Toc484117110 \h </w:instrText>
+            </w:r>
+            <w:r>
+              <w:rPr>
+                <w:noProof/>
+                <w:webHidden/>
+              </w:rPr>
+            </w:r>
+            <w:r>
+              <w:rPr>
+                <w:noProof/>
+                <w:webHidden/>
+              </w:rPr>
+              <w:fldChar w:fldCharType="separate"/>
+            </w:r>
+            <w:r>
+              <w:rPr>
+                <w:noProof/>
+                <w:webHidden/>
+              </w:rPr>
+              <w:t>42</w:t>
             </w:r>
             <w:r>
               <w:rPr>
@@ -3077,7 +4006,7 @@
         <w:pStyle w:val="Heading1"/>
       </w:pPr>
       <w:bookmarkStart w:id="1" w:name="_Toc479877693"/>
-      <w:bookmarkStart w:id="2" w:name="_Toc484025132"/>
+      <w:bookmarkStart w:id="2" w:name="_Toc484117057"/>
       <w:r>
         <w:lastRenderedPageBreak/>
         <w:t>CHƯƠNG 1</w:t>
@@ -3097,7 +4026,7 @@
         <w:pStyle w:val="Heading2"/>
       </w:pPr>
       <w:bookmarkStart w:id="3" w:name="_Toc479877694"/>
-      <w:bookmarkStart w:id="4" w:name="_Toc484025133"/>
+      <w:bookmarkStart w:id="4" w:name="_Toc484117058"/>
       <w:r>
         <w:t xml:space="preserve">1.1 </w:t>
       </w:r>
@@ -3118,7 +4047,7 @@
         <w:pStyle w:val="Heading3"/>
         <w:ind w:firstLine="720"/>
       </w:pPr>
-      <w:bookmarkStart w:id="5" w:name="_Toc484025134"/>
+      <w:bookmarkStart w:id="5" w:name="_Toc484117059"/>
       <w:r>
         <w:t xml:space="preserve">1.1.1 </w:t>
       </w:r>
@@ -3157,7 +4086,7 @@
         <w:pStyle w:val="Heading3"/>
         <w:ind w:firstLine="720"/>
       </w:pPr>
-      <w:bookmarkStart w:id="6" w:name="_Toc484025135"/>
+      <w:bookmarkStart w:id="6" w:name="_Toc484117060"/>
       <w:r>
         <w:t>1.1.2 Khả năng của ngôn ngữ Java</w:t>
       </w:r>
@@ -3201,7 +4130,7 @@
       <w:r>
         <w:tab/>
       </w:r>
-      <w:bookmarkStart w:id="7" w:name="_Toc484025136"/>
+      <w:bookmarkStart w:id="7" w:name="_Toc484117061"/>
       <w:r>
         <w:t>1.1.3 Những đặc điểm của ngôn ngữ Java</w:t>
       </w:r>
@@ -3287,7 +4216,7 @@
         <w:pStyle w:val="Heading3"/>
         <w:ind w:firstLine="720"/>
       </w:pPr>
-      <w:bookmarkStart w:id="8" w:name="_Toc484025137"/>
+      <w:bookmarkStart w:id="8" w:name="_Toc484117062"/>
       <w:r>
         <w:t>1.1.4</w:t>
       </w:r>
@@ -3356,7 +4285,7 @@
       <w:pPr>
         <w:pStyle w:val="Heading2"/>
       </w:pPr>
-      <w:bookmarkStart w:id="9" w:name="_Toc484025138"/>
+      <w:bookmarkStart w:id="9" w:name="_Toc484117063"/>
       <w:r>
         <w:lastRenderedPageBreak/>
         <w:t xml:space="preserve">1.2 </w:t>
@@ -3371,7 +4300,7 @@
         <w:pStyle w:val="Heading3"/>
         <w:ind w:firstLine="720"/>
       </w:pPr>
-      <w:bookmarkStart w:id="10" w:name="_Toc484025139"/>
+      <w:bookmarkStart w:id="10" w:name="_Toc484117064"/>
       <w:r>
         <w:t>1.2.1</w:t>
       </w:r>
@@ -3404,7 +4333,7 @@
       <w:r>
         <w:tab/>
       </w:r>
-      <w:bookmarkStart w:id="11" w:name="_Toc484025140"/>
+      <w:bookmarkStart w:id="11" w:name="_Toc484117065"/>
       <w:r>
         <w:t>1.2.2 Thành phần cơ bản</w:t>
       </w:r>
@@ -3469,7 +4398,7 @@
         </w:rPr>
         <w:tab/>
       </w:r>
-      <w:bookmarkStart w:id="12" w:name="_Toc484025141"/>
+      <w:bookmarkStart w:id="12" w:name="_Toc484117066"/>
       <w:r>
         <w:rPr>
           <w:rFonts w:eastAsia="Times New Roman"/>
@@ -3624,7 +4553,7 @@
         <w:pStyle w:val="Heading3"/>
         <w:ind w:left="720"/>
       </w:pPr>
-      <w:bookmarkStart w:id="13" w:name="_Toc484025142"/>
+      <w:bookmarkStart w:id="13" w:name="_Toc484117067"/>
       <w:r>
         <w:t>1.2.4 Web và ứng dụng Server</w:t>
       </w:r>
@@ -3771,7 +4700,7 @@
         <w:pStyle w:val="Heading3"/>
         <w:ind w:firstLine="720"/>
       </w:pPr>
-      <w:bookmarkStart w:id="14" w:name="_Toc484025143"/>
+      <w:bookmarkStart w:id="14" w:name="_Toc484117068"/>
       <w:r>
         <w:lastRenderedPageBreak/>
         <w:t>1.2.5 Các Container có trong Java EE</w:t>
@@ -3982,7 +4911,7 @@
       <w:pPr>
         <w:pStyle w:val="Heading2"/>
       </w:pPr>
-      <w:bookmarkStart w:id="15" w:name="_Toc484025144"/>
+      <w:bookmarkStart w:id="15" w:name="_Toc484117069"/>
       <w:r>
         <w:t>1.3 Project TOEIC Class</w:t>
       </w:r>
@@ -3996,7 +4925,7 @@
       <w:pPr>
         <w:pStyle w:val="Heading1"/>
       </w:pPr>
-      <w:bookmarkStart w:id="16" w:name="_Toc484025145"/>
+      <w:bookmarkStart w:id="16" w:name="_Toc484117070"/>
       <w:r>
         <w:lastRenderedPageBreak/>
         <w:t xml:space="preserve">Chương 2. </w:t>
@@ -4013,7 +4942,7 @@
           <w:lang w:val="vi-VN"/>
         </w:rPr>
       </w:pPr>
-      <w:bookmarkStart w:id="17" w:name="_Toc484025146"/>
+      <w:bookmarkStart w:id="17" w:name="_Toc484117071"/>
       <w:r>
         <w:t>2.1 HTML</w:t>
       </w:r>
@@ -4027,7 +4956,7 @@
           <w:lang w:val="vi-VN"/>
         </w:rPr>
       </w:pPr>
-      <w:bookmarkStart w:id="18" w:name="_Toc484025147"/>
+      <w:bookmarkStart w:id="18" w:name="_Toc484117072"/>
       <w:r>
         <w:rPr>
           <w:lang w:val="vi-VN"/>
@@ -4177,7 +5106,7 @@
       <w:r>
         <w:tab/>
       </w:r>
-      <w:bookmarkStart w:id="19" w:name="_Toc484025148"/>
+      <w:bookmarkStart w:id="19" w:name="_Toc484117073"/>
       <w:r>
         <w:t xml:space="preserve">2.1.2 </w:t>
       </w:r>
@@ -4224,7 +5153,7 @@
         </w:rPr>
         <w:tab/>
       </w:r>
-      <w:bookmarkStart w:id="20" w:name="_Toc484025149"/>
+      <w:bookmarkStart w:id="20" w:name="_Toc484117074"/>
       <w:r>
         <w:rPr>
           <w:rFonts w:eastAsia="Times New Roman"/>
@@ -4294,7 +5223,7 @@
         <w:pStyle w:val="Heading3"/>
         <w:ind w:firstLine="720"/>
       </w:pPr>
-      <w:bookmarkStart w:id="21" w:name="_Toc484025150"/>
+      <w:bookmarkStart w:id="21" w:name="_Toc484117075"/>
       <w:r>
         <w:t>2.1.4</w:t>
       </w:r>
@@ -4477,7 +5406,7 @@
       <w:pPr>
         <w:pStyle w:val="Heading2"/>
       </w:pPr>
-      <w:bookmarkStart w:id="22" w:name="_Toc484025151"/>
+      <w:bookmarkStart w:id="22" w:name="_Toc484117076"/>
       <w:r>
         <w:t>2.2 CSS</w:t>
       </w:r>
@@ -4490,7 +5419,7 @@
       <w:r>
         <w:tab/>
       </w:r>
-      <w:bookmarkStart w:id="23" w:name="_Toc484025152"/>
+      <w:bookmarkStart w:id="23" w:name="_Toc484117077"/>
       <w:r>
         <w:t>2.2.1 Tổng quan</w:t>
       </w:r>
@@ -4539,7 +5468,7 @@
         <w:lastRenderedPageBreak/>
         <w:tab/>
       </w:r>
-      <w:bookmarkStart w:id="24" w:name="_Toc484025153"/>
+      <w:bookmarkStart w:id="24" w:name="_Toc484117078"/>
       <w:r>
         <w:t>2.2.2 Công dụng CSS</w:t>
       </w:r>
@@ -4581,7 +5510,7 @@
       <w:r>
         <w:tab/>
       </w:r>
-      <w:bookmarkStart w:id="25" w:name="_Toc484025154"/>
+      <w:bookmarkStart w:id="25" w:name="_Toc484117079"/>
       <w:r>
         <w:t>2.2.3 Cách sử dụng CSS</w:t>
       </w:r>
@@ -4932,7 +5861,7 @@
       <w:pPr>
         <w:pStyle w:val="Heading2"/>
       </w:pPr>
-      <w:bookmarkStart w:id="26" w:name="_Toc484025155"/>
+      <w:bookmarkStart w:id="26" w:name="_Toc484117080"/>
       <w:r>
         <w:lastRenderedPageBreak/>
         <w:t>2.3 Javascrip</w:t>
@@ -4949,7 +5878,7 @@
       <w:r>
         <w:tab/>
       </w:r>
-      <w:bookmarkStart w:id="27" w:name="_Toc484025156"/>
+      <w:bookmarkStart w:id="27" w:name="_Toc484117081"/>
       <w:r>
         <w:t>2.3.1 Tổng quan</w:t>
       </w:r>
@@ -5116,7 +6045,7 @@
         <w:pStyle w:val="Heading3"/>
         <w:ind w:left="720"/>
       </w:pPr>
-      <w:bookmarkStart w:id="28" w:name="_Toc484025157"/>
+      <w:bookmarkStart w:id="28" w:name="_Toc484117082"/>
       <w:r>
         <w:lastRenderedPageBreak/>
         <w:t xml:space="preserve">2.3.2 </w:t>
@@ -5193,7 +6122,7 @@
         <w:lastRenderedPageBreak/>
         <w:tab/>
       </w:r>
-      <w:bookmarkStart w:id="29" w:name="_Toc484025158"/>
+      <w:bookmarkStart w:id="29" w:name="_Toc484117083"/>
       <w:r>
         <w:t>2.3.3</w:t>
       </w:r>
@@ -5444,7 +6373,7 @@
           <w:rFonts w:eastAsia="Times New Roman"/>
         </w:rPr>
       </w:pPr>
-      <w:bookmarkStart w:id="30" w:name="_Toc484025159"/>
+      <w:bookmarkStart w:id="30" w:name="_Toc484117084"/>
       <w:r>
         <w:rPr>
           <w:rFonts w:eastAsia="Times New Roman"/>
@@ -5745,7 +6674,7 @@
       <w:pPr>
         <w:pStyle w:val="Heading2"/>
       </w:pPr>
-      <w:bookmarkStart w:id="31" w:name="_Toc484025160"/>
+      <w:bookmarkStart w:id="31" w:name="_Toc484117085"/>
       <w:r>
         <w:t>2.4</w:t>
       </w:r>
@@ -5761,7 +6690,7 @@
       <w:r>
         <w:tab/>
       </w:r>
-      <w:bookmarkStart w:id="32" w:name="_Toc484025161"/>
+      <w:bookmarkStart w:id="32" w:name="_Toc484117086"/>
       <w:r>
         <w:t>2.4</w:t>
       </w:r>
@@ -5969,7 +6898,7 @@
         <w:ind w:firstLine="720"/>
         <w:jc w:val="both"/>
       </w:pPr>
-      <w:bookmarkStart w:id="33" w:name="_Toc484025162"/>
+      <w:bookmarkStart w:id="33" w:name="_Toc484117087"/>
       <w:r>
         <w:t>2.4</w:t>
       </w:r>
@@ -6313,7 +7242,7 @@
         <w:pStyle w:val="Heading3"/>
         <w:jc w:val="both"/>
       </w:pPr>
-      <w:bookmarkStart w:id="34" w:name="_Toc484025163"/>
+      <w:bookmarkStart w:id="34" w:name="_Toc484117088"/>
       <w:r>
         <w:t>2.4</w:t>
       </w:r>
@@ -6463,7 +7392,7 @@
           <w:lang w:val="vi-VN"/>
         </w:rPr>
       </w:pPr>
-      <w:bookmarkStart w:id="35" w:name="_Toc484025164"/>
+      <w:bookmarkStart w:id="35" w:name="_Toc484117089"/>
       <w:r>
         <w:t>2.5</w:t>
       </w:r>
@@ -6485,7 +7414,7 @@
         </w:rPr>
         <w:tab/>
       </w:r>
-      <w:bookmarkStart w:id="36" w:name="_Toc484025165"/>
+      <w:bookmarkStart w:id="36" w:name="_Toc484117090"/>
       <w:r>
         <w:rPr>
           <w:lang w:val="vi-VN"/>
@@ -6544,7 +7473,7 @@
       <w:r>
         <w:tab/>
       </w:r>
-      <w:bookmarkStart w:id="37" w:name="_Toc484025166"/>
+      <w:bookmarkStart w:id="37" w:name="_Toc484117091"/>
       <w:r>
         <w:t>2.5</w:t>
       </w:r>
@@ -6614,7 +7543,7 @@
         <w:pStyle w:val="Heading3"/>
         <w:ind w:firstLine="720"/>
       </w:pPr>
-      <w:bookmarkStart w:id="38" w:name="_Toc484025167"/>
+      <w:bookmarkStart w:id="38" w:name="_Toc484117092"/>
       <w:r>
         <w:t>2.5</w:t>
       </w:r>
@@ -6756,12 +7685,51 @@
     </w:p>
     <w:p>
       <w:pPr>
+        <w:pStyle w:val="NoSpacing"/>
+        <w:ind w:firstLine="720"/>
+        <w:jc w:val="both"/>
+      </w:pPr>
+    </w:p>
+    <w:p>
+      <w:pPr>
+        <w:pStyle w:val="NoSpacing"/>
+        <w:ind w:firstLine="720"/>
+        <w:jc w:val="both"/>
+      </w:pPr>
+    </w:p>
+    <w:p>
+      <w:pPr>
+        <w:pStyle w:val="Heading1"/>
+      </w:pPr>
+      <w:bookmarkStart w:id="39" w:name="_Toc484117093"/>
+      <w:r>
+        <w:lastRenderedPageBreak/>
+        <w:t xml:space="preserve">Chương </w:t>
+      </w:r>
+      <w:r>
+        <w:t>3. THIẾT KẾ - CÀI ĐẶT</w:t>
+      </w:r>
+      <w:bookmarkEnd w:id="39"/>
+    </w:p>
+    <w:p/>
+    <w:p>
+      <w:pPr>
         <w:pStyle w:val="Heading2"/>
       </w:pPr>
-      <w:bookmarkStart w:id="39" w:name="_Toc484025168"/>
-      <w:r>
-        <w:lastRenderedPageBreak/>
-        <w:t xml:space="preserve">2.6 </w:t>
+      <w:bookmarkStart w:id="40" w:name="_Toc484117094"/>
+      <w:r>
+        <w:t>3.1 Kiến trúc hệ thống</w:t>
+      </w:r>
+      <w:bookmarkEnd w:id="40"/>
+    </w:p>
+    <w:p>
+      <w:pPr>
+        <w:pStyle w:val="Heading3"/>
+        <w:ind w:firstLine="720"/>
+      </w:pPr>
+      <w:bookmarkStart w:id="41" w:name="_Toc484117095"/>
+      <w:r>
+        <w:t xml:space="preserve">3.1.1 </w:t>
       </w:r>
       <w:r>
         <w:t xml:space="preserve">Mô hình </w:t>
@@ -6769,20 +7737,27 @@
       <w:r>
         <w:t>MVC</w:t>
       </w:r>
-      <w:bookmarkEnd w:id="39"/>
-    </w:p>
-    <w:p>
-      <w:pPr>
-        <w:pStyle w:val="Heading3"/>
+      <w:bookmarkEnd w:id="41"/>
+    </w:p>
+    <w:p>
+      <w:pPr>
+        <w:pStyle w:val="Heading4"/>
       </w:pPr>
       <w:r>
         <w:tab/>
       </w:r>
-      <w:bookmarkStart w:id="40" w:name="_Toc484025169"/>
-      <w:r>
-        <w:t>2.6.1 Tổng quan</w:t>
-      </w:r>
-      <w:bookmarkEnd w:id="40"/>
+      <w:r>
+        <w:t>3.1</w:t>
+      </w:r>
+      <w:r>
+        <w:t>.1</w:t>
+      </w:r>
+      <w:r>
+        <w:t>.1</w:t>
+      </w:r>
+      <w:r>
+        <w:t xml:space="preserve"> Tổng quan</w:t>
+      </w:r>
     </w:p>
     <w:p>
       <w:pPr>
@@ -6801,8 +7776,6 @@
         <w:t>Mô hình MVC là một chuẩn mô hình và đóng vai trò quan trọng trong quá trình xây dựng – phát triển – vận hành và bảo trì một hệ thống hay một ứng dụng – phần mềm. Nó tạo ra một mô hình 3 lớp Model – View – Controller tách biệt và tương tác nhau, giúp các chuyên gia có thể dễ dàng dựa vào mô hình để trao đổi và xử lý những nghiệp vụ một cách nhanh chóng. Đây là một mô hình đã xuất hiện từ những năm 70 của thế kỷ 20 tại phòng thí nghiệm Xerox PARC ở Palo Alto, nó không phụ thuộc vào môi trường, nền tảng xây dựng hay ngôn ngữ phát triển. Chúng ta có thể áp dụng mô hình MVC vào các dự án trong môi trường Windows, Linux… và sử dụng bất kỳ ngôn ngữ nào như PHP, ASP, JSP…</w:t>
       </w:r>
     </w:p>
-    <w:p/>
-    <w:p/>
     <w:p>
       <w:r>
         <w:rPr>
@@ -6810,16 +7783,16 @@
           <w:noProof/>
         </w:rPr>
         <w:drawing>
-          <wp:anchor distT="0" distB="0" distL="114300" distR="114300" simplePos="0" relativeHeight="251658240" behindDoc="0" locked="0" layoutInCell="1" allowOverlap="1" wp14:anchorId="61B6E193" wp14:editId="61E20DBA">
+          <wp:anchor distT="0" distB="0" distL="114300" distR="114300" simplePos="0" relativeHeight="251658240" behindDoc="0" locked="0" layoutInCell="1" allowOverlap="1" wp14:anchorId="61B6E193" wp14:editId="614939A3">
             <wp:simplePos x="0" y="0"/>
             <wp:positionH relativeFrom="column">
-              <wp:posOffset>885141</wp:posOffset>
+              <wp:posOffset>1348105</wp:posOffset>
             </wp:positionH>
             <wp:positionV relativeFrom="paragraph">
-              <wp:posOffset>43913</wp:posOffset>
+              <wp:posOffset>140970</wp:posOffset>
             </wp:positionV>
-            <wp:extent cx="4105275" cy="3948430"/>
-            <wp:effectExtent l="152400" t="152400" r="161925" b="191770"/>
+            <wp:extent cx="3263265" cy="3138170"/>
+            <wp:effectExtent l="152400" t="152400" r="165735" b="189230"/>
             <wp:wrapSquare wrapText="bothSides"/>
             <wp:docPr id="17" name="Picture 17"/>
             <wp:cNvGraphicFramePr>
@@ -6850,7 +7823,7 @@
                   <pic:spPr bwMode="auto">
                     <a:xfrm>
                       <a:off x="0" y="0"/>
-                      <a:ext cx="4105275" cy="3948430"/>
+                      <a:ext cx="3263265" cy="3138170"/>
                     </a:xfrm>
                     <a:prstGeom prst="rect">
                       <a:avLst/>
@@ -6918,21 +7891,7 @@
     <w:p/>
     <w:p/>
     <w:p/>
-    <w:p>
-      <w:pPr>
-        <w:jc w:val="center"/>
-      </w:pPr>
-    </w:p>
-    <w:p>
-      <w:pPr>
-        <w:jc w:val="center"/>
-      </w:pPr>
-    </w:p>
-    <w:p>
-      <w:pPr>
-        <w:jc w:val="center"/>
-      </w:pPr>
-    </w:p>
+    <w:p/>
     <w:p>
       <w:pPr>
         <w:pStyle w:val="NoSpacing"/>
@@ -7116,7 +8075,7 @@
     </w:p>
     <w:p>
       <w:pPr>
-        <w:pStyle w:val="Heading3"/>
+        <w:pStyle w:val="Heading4"/>
         <w:ind w:firstLine="720"/>
         <w:rPr>
           <w:rStyle w:val="Strong"/>
@@ -7124,14 +8083,13 @@
           <w:bCs w:val="0"/>
         </w:rPr>
       </w:pPr>
-      <w:bookmarkStart w:id="41" w:name="_Toc484025170"/>
       <w:r>
         <w:rPr>
           <w:rStyle w:val="Strong"/>
           <w:b/>
           <w:bCs w:val="0"/>
         </w:rPr>
-        <w:t xml:space="preserve">2.6.2 </w:t>
+        <w:t>3.1.1.2</w:t>
       </w:r>
       <w:r>
         <w:rPr>
@@ -7139,128 +8097,141 @@
           <w:b/>
           <w:bCs w:val="0"/>
         </w:rPr>
-        <w:t>Sự tương tác giữa các lớp trong mô hình MVC</w:t>
-      </w:r>
-      <w:bookmarkEnd w:id="41"/>
-    </w:p>
-    <w:p>
-      <w:pPr>
-        <w:pStyle w:val="NoSpacing"/>
-        <w:ind w:firstLine="720"/>
-        <w:jc w:val="both"/>
-      </w:pPr>
-      <w:r>
-        <w:rPr>
-          <w:rStyle w:val="Strong"/>
-          <w:bCs w:val="0"/>
-        </w:rPr>
-        <w:t>Controller – View</w:t>
-      </w:r>
-      <w:r>
-        <w:rPr>
-          <w:rStyle w:val="apple-converted-space"/>
-        </w:rPr>
-        <w:t> </w:t>
-      </w:r>
-      <w:r>
-        <w:t>sẽ lấy những hình ảnh, nút bấm…hoặc hiển thị dữ liệu được trả ra từ Controller để người dùng có thể quan sát và thao tác. Trong sự tương tác này cũng có thể không có dữ liệu được lấy từ Model và khi đó nó chỉ chịu trách nhiệm hiển thị đơn thuần như hình ảnh, nút bấm…</w:t>
-      </w:r>
-    </w:p>
-    <w:p>
-      <w:pPr>
-        <w:pStyle w:val="NoSpacing"/>
-        <w:ind w:firstLine="720"/>
-        <w:jc w:val="both"/>
-      </w:pPr>
-      <w:r>
-        <w:rPr>
-          <w:rStyle w:val="Strong"/>
-          <w:bCs w:val="0"/>
-        </w:rPr>
-        <w:t>Controller – Model</w:t>
-      </w:r>
-      <w:r>
-        <w:rPr>
-          <w:rStyle w:val="apple-converted-space"/>
-        </w:rPr>
-        <w:t> </w:t>
-      </w:r>
-      <w:r>
-        <w:t>là luồng xử lý khi controller tiếp nhận yêu cầu và các tham số đầu vào từ người dùng, controller sẽ sử dụng các lớp/hàm trong Model cần thiết để lấy ra những dữ liệu chính xác.</w:t>
-      </w:r>
-    </w:p>
-    <w:p>
-      <w:pPr>
-        <w:pStyle w:val="NoSpacing"/>
-        <w:ind w:firstLine="720"/>
-        <w:jc w:val="both"/>
-      </w:pPr>
-      <w:r>
-        <w:rPr>
-          <w:rStyle w:val="Strong"/>
-          <w:bCs w:val="0"/>
-        </w:rPr>
-        <w:t>View – Model</w:t>
-      </w:r>
-      <w:r>
-        <w:rPr>
-          <w:rStyle w:val="apple-converted-space"/>
-        </w:rPr>
-        <w:t> </w:t>
-      </w:r>
-      <w:r>
-        <w:t>có thể tương tác với nhau mà không qua Controller, nó chỉ đảm nhận hiển thị dữ liệu chứ không phải qua bất kỳ xử lý nghiệp vụ logics nào. Nó giống như các vùng dữ liệu hiển thị tĩnh trên các website như block slidebar…</w:t>
-      </w:r>
-    </w:p>
-    <w:p>
-      <w:pPr>
-        <w:pStyle w:val="NoSpacing"/>
-        <w:ind w:firstLine="720"/>
-        <w:jc w:val="center"/>
-      </w:pPr>
-    </w:p>
-    <w:p>
-      <w:pPr>
-        <w:pStyle w:val="NoSpacing"/>
-        <w:ind w:firstLine="720"/>
-        <w:jc w:val="center"/>
-      </w:pPr>
-    </w:p>
-    <w:p>
-      <w:pPr>
-        <w:pStyle w:val="NoSpacing"/>
-        <w:ind w:firstLine="720"/>
-      </w:pPr>
-    </w:p>
-    <w:p>
-      <w:pPr>
-        <w:pStyle w:val="Heading3"/>
-        <w:ind w:firstLine="720"/>
+        <w:t xml:space="preserve"> </w:t>
+      </w:r>
+      <w:r>
         <w:rPr>
           <w:rStyle w:val="Strong"/>
           <w:b/>
           <w:bCs w:val="0"/>
         </w:rPr>
-      </w:pPr>
-      <w:bookmarkStart w:id="42" w:name="_Toc484025171"/>
-      <w:r>
+        <w:t>Sự tương tác giữa các lớp trong mô hình MVC</w:t>
+      </w:r>
+    </w:p>
+    <w:p>
+      <w:pPr>
+        <w:pStyle w:val="NoSpacing"/>
+        <w:ind w:firstLine="720"/>
+        <w:jc w:val="both"/>
+      </w:pPr>
+      <w:r>
+        <w:rPr>
+          <w:rStyle w:val="Strong"/>
+          <w:bCs w:val="0"/>
+        </w:rPr>
+        <w:t>Controller – View</w:t>
+      </w:r>
+      <w:r>
+        <w:rPr>
+          <w:rStyle w:val="apple-converted-space"/>
+        </w:rPr>
+        <w:t> </w:t>
+      </w:r>
+      <w:r>
+        <w:t>sẽ lấy những hình ảnh, nút bấm…hoặc hiển thị dữ liệu được trả ra từ Controller để người dùng có thể quan sát và thao tác. Trong sự tương tác này cũng có thể không có dữ liệu được lấy từ Model và khi đó nó chỉ chịu trách nhiệm hiển thị đơn thuần như hình ảnh, nút bấm…</w:t>
+      </w:r>
+    </w:p>
+    <w:p>
+      <w:pPr>
+        <w:pStyle w:val="NoSpacing"/>
+        <w:ind w:firstLine="720"/>
+        <w:jc w:val="both"/>
+      </w:pPr>
+      <w:r>
+        <w:rPr>
+          <w:rStyle w:val="Strong"/>
+          <w:bCs w:val="0"/>
+        </w:rPr>
+        <w:t>Controller – Model</w:t>
+      </w:r>
+      <w:r>
+        <w:rPr>
+          <w:rStyle w:val="apple-converted-space"/>
+        </w:rPr>
+        <w:t> </w:t>
+      </w:r>
+      <w:r>
+        <w:t>là luồng xử lý khi controller tiếp nhận yêu cầu và các tham số đầu vào từ người dùng, controller sẽ sử dụng các lớp/hàm trong Model cần thiết để lấy ra những dữ liệu chính xác.</w:t>
+      </w:r>
+    </w:p>
+    <w:p>
+      <w:pPr>
+        <w:pStyle w:val="NoSpacing"/>
+        <w:ind w:firstLine="720"/>
+        <w:jc w:val="both"/>
+      </w:pPr>
+      <w:r>
+        <w:rPr>
+          <w:rStyle w:val="Strong"/>
+          <w:bCs w:val="0"/>
+        </w:rPr>
+        <w:t>View – Model</w:t>
+      </w:r>
+      <w:r>
+        <w:rPr>
+          <w:rStyle w:val="apple-converted-space"/>
+        </w:rPr>
+        <w:t> </w:t>
+      </w:r>
+      <w:r>
+        <w:t>có thể tương tác với nhau mà không qua Controller, nó chỉ đảm nhận hiển thị dữ liệu chứ không phải qua bất kỳ xử lý nghiệp vụ logics nào. Nó giống như các vùng dữ liệu hiển thị tĩnh trên các website như block slidebar…</w:t>
+      </w:r>
+    </w:p>
+    <w:p>
+      <w:pPr>
+        <w:pStyle w:val="NoSpacing"/>
+        <w:ind w:firstLine="720"/>
+        <w:jc w:val="center"/>
+      </w:pPr>
+    </w:p>
+    <w:p>
+      <w:pPr>
+        <w:pStyle w:val="NoSpacing"/>
+        <w:ind w:firstLine="720"/>
+        <w:jc w:val="center"/>
+      </w:pPr>
+    </w:p>
+    <w:p>
+      <w:pPr>
+        <w:pStyle w:val="NoSpacing"/>
+        <w:ind w:firstLine="720"/>
+      </w:pPr>
+    </w:p>
+    <w:p>
+      <w:pPr>
+        <w:pStyle w:val="Heading4"/>
+        <w:ind w:firstLine="720"/>
         <w:rPr>
           <w:rStyle w:val="Strong"/>
           <w:b/>
           <w:bCs w:val="0"/>
         </w:rPr>
-        <w:lastRenderedPageBreak/>
-        <w:t xml:space="preserve">2.6.3 </w:t>
-      </w:r>
+      </w:pPr>
       <w:r>
         <w:rPr>
           <w:rStyle w:val="Strong"/>
           <w:b/>
           <w:bCs w:val="0"/>
         </w:rPr>
+        <w:lastRenderedPageBreak/>
+        <w:t>3.1.1.3</w:t>
+      </w:r>
+      <w:r>
+        <w:rPr>
+          <w:rStyle w:val="Strong"/>
+          <w:b/>
+          <w:bCs w:val="0"/>
+        </w:rPr>
+        <w:t xml:space="preserve"> </w:t>
+      </w:r>
+      <w:r>
+        <w:rPr>
+          <w:rStyle w:val="Strong"/>
+          <w:b/>
+          <w:bCs w:val="0"/>
+        </w:rPr>
         <w:t>Quy trình hoạt động mô hình MVC trong dự án website</w:t>
       </w:r>
-      <w:bookmarkEnd w:id="42"/>
     </w:p>
     <w:p>
       <w:pPr>
@@ -7507,15 +8478,15 @@
     <w:p/>
     <w:p>
       <w:pPr>
-        <w:pStyle w:val="Heading3"/>
+        <w:pStyle w:val="Heading4"/>
         <w:ind w:firstLine="720"/>
+        <w:jc w:val="both"/>
         <w:rPr>
           <w:rStyle w:val="Strong"/>
           <w:b/>
           <w:bCs w:val="0"/>
         </w:rPr>
       </w:pPr>
-      <w:bookmarkStart w:id="43" w:name="_Toc484025172"/>
       <w:r>
         <w:rPr>
           <w:rStyle w:val="Strong"/>
@@ -7523,7 +8494,7 @@
           <w:bCs w:val="0"/>
         </w:rPr>
         <w:lastRenderedPageBreak/>
-        <w:t xml:space="preserve">2.6.4 </w:t>
+        <w:t>3.1.1.4</w:t>
       </w:r>
       <w:r>
         <w:rPr>
@@ -7531,17 +8502,27 @@
           <w:b/>
           <w:bCs w:val="0"/>
         </w:rPr>
+        <w:t xml:space="preserve"> </w:t>
+      </w:r>
+      <w:r>
+        <w:rPr>
+          <w:rStyle w:val="Strong"/>
+          <w:b/>
+          <w:bCs w:val="0"/>
+        </w:rPr>
         <w:t>Ưu điểm và nhược điểm của mô hình MVC</w:t>
       </w:r>
-      <w:bookmarkEnd w:id="43"/>
     </w:p>
     <w:p>
       <w:pPr>
         <w:pStyle w:val="Heading4"/>
+        <w:jc w:val="both"/>
       </w:pPr>
       <w:r>
         <w:tab/>
-        <w:t>2.6.4.1 Ưu điểm</w:t>
+      </w:r>
+      <w:r>
+        <w:t>Ưu điểm</w:t>
       </w:r>
     </w:p>
     <w:p>
@@ -7646,38 +8627,1467 @@
         <w:t>Đây là mô hình đơn giản, xử lý những nghiệp vụ đơn giản, và dễ dàng triển khai với các dự án nhỏ.</w:t>
       </w:r>
     </w:p>
+    <w:p>
+      <w:pPr>
+        <w:jc w:val="both"/>
+      </w:pPr>
+    </w:p>
+    <w:p>
+      <w:pPr>
+        <w:pStyle w:val="Heading4"/>
+        <w:jc w:val="both"/>
+      </w:pPr>
+      <w:r>
+        <w:tab/>
+      </w:r>
+      <w:r>
+        <w:t>Nhược điểm</w:t>
+      </w:r>
+    </w:p>
+    <w:p>
+      <w:pPr>
+        <w:pStyle w:val="NoSpacing"/>
+        <w:ind w:firstLine="720"/>
+        <w:jc w:val="both"/>
+        <w:rPr>
+          <w:rFonts w:cs="Times New Roman"/>
+        </w:rPr>
+      </w:pPr>
+      <w:r>
+        <w:t>Yêu cầu về chuyên môn khá cao, có kiến thức vững về các mô hình chuẩ</w:t>
+      </w:r>
+      <w:r>
+        <w:t>n, k</w:t>
+      </w:r>
+      <w:r>
+        <w:t>hó triển khai với những dự án yêu cầu phúc tạp hơn. Hiện nay đang có một khái niệm mô hình mới đó là HMVC đang dần thay thế cho MVC</w:t>
+      </w:r>
+    </w:p>
+    <w:p>
+      <w:pPr>
+        <w:jc w:val="both"/>
+      </w:pPr>
+    </w:p>
+    <w:p>
+      <w:pPr>
+        <w:pStyle w:val="Heading3"/>
+        <w:jc w:val="both"/>
+      </w:pPr>
+      <w:r>
+        <w:tab/>
+      </w:r>
+      <w:bookmarkStart w:id="42" w:name="_Toc484117096"/>
+      <w:r>
+        <w:t>3.1.2</w:t>
+      </w:r>
+      <w:r>
+        <w:t xml:space="preserve"> Mô hình Client – Server</w:t>
+      </w:r>
+      <w:bookmarkEnd w:id="42"/>
+    </w:p>
+    <w:p>
+      <w:pPr>
+        <w:pStyle w:val="Heading4"/>
+      </w:pPr>
+      <w:r>
+        <w:tab/>
+        <w:t>3.</w:t>
+      </w:r>
+      <w:r>
+        <w:t>1</w:t>
+      </w:r>
+      <w:r>
+        <w:t>.</w:t>
+      </w:r>
+      <w:r>
+        <w:t>2.</w:t>
+      </w:r>
+      <w:r>
+        <w:t>1 Tổng quan</w:t>
+      </w:r>
+    </w:p>
+    <w:p>
+      <w:pPr>
+        <w:pStyle w:val="NoSpacing"/>
+        <w:ind w:firstLine="720"/>
+        <w:jc w:val="both"/>
+      </w:pPr>
+      <w:r>
+        <w:t xml:space="preserve">Client – Server </w:t>
+      </w:r>
+      <w:r>
+        <w:t>L</w:t>
+      </w:r>
+      <w:r>
+        <w:t>à một mô hình nổi tiếng trong mạng máy tính, được áp dụng rất rộng rãi và là mô hình của mọi trang web hiện có. Ý tưởng của mô hình này là máy con (đóng vài trò là máy khách) gửi một yêu cầu (request) để máy chủ (đóng vai trò người cung ứng dịch vụ), máy chủ sẽ xử lý và trả kết quả về cho máy khách.</w:t>
+      </w:r>
+    </w:p>
+    <w:p>
+      <w:pPr>
+        <w:pStyle w:val="NoSpacing"/>
+        <w:ind w:firstLine="720"/>
+        <w:jc w:val="both"/>
+      </w:pPr>
+      <w:r>
+        <w:t>Một mô hình ngược lại là mô hình master-slaver, trong đó máy chủ (đóng vai trò ông chủ) sẽ gửi dữ liệu đến máy con (đóng vai trò nô lệ) bất kể máy con có cần hay không.</w:t>
+      </w:r>
+    </w:p>
+    <w:p>
+      <w:pPr>
+        <w:pStyle w:val="NoSpacing"/>
+        <w:ind w:firstLine="720"/>
+        <w:jc w:val="both"/>
+        <w:rPr>
+          <w:rFonts w:cs="Times New Roman"/>
+          <w:sz w:val="24"/>
+        </w:rPr>
+      </w:pPr>
+    </w:p>
+    <w:p>
+      <w:pPr>
+        <w:pStyle w:val="Heading4"/>
+      </w:pPr>
+      <w:r>
+        <w:tab/>
+        <w:t>3.</w:t>
+      </w:r>
+      <w:r>
+        <w:t>1.</w:t>
+      </w:r>
+      <w:r>
+        <w:t xml:space="preserve">2.2 </w:t>
+      </w:r>
+      <w:r>
+        <w:t>Web Client/Server</w:t>
+      </w:r>
+    </w:p>
+    <w:p>
+      <w:pPr>
+        <w:pStyle w:val="NoSpacing"/>
+        <w:ind w:firstLine="720"/>
+        <w:jc w:val="both"/>
+      </w:pPr>
+      <w:r>
+        <w:t>Thuật ngữ server được dùng cho những chương trình thi hành như một dịch vụ trên toàn mạng. Các chương trình server này chấp nhận tất cả các yêu cầu hợp lệ đến từ mọi nơi trên mạng, sau đó nó thi hành dịch vụ và trả kết quả về máy yêu cầu. Một chương trình được coi là client khi nó gửi các yêu cầu tới máy có chương trình server và chờ đợi câu trả lời từ server. Chương trình server và client nói chuyện với nhau bằng các thông điệp (messages) thông qua một cổng truyền thông liên tác IPC (Interprocess Communication).</w:t>
+      </w:r>
+    </w:p>
+    <w:p>
+      <w:pPr>
+        <w:pStyle w:val="NoSpacing"/>
+        <w:jc w:val="both"/>
+        <w:rPr>
+          <w:rFonts w:cs="Times New Roman"/>
+          <w:sz w:val="24"/>
+        </w:rPr>
+      </w:pPr>
+      <w:r>
+        <w:lastRenderedPageBreak/>
+        <w:t xml:space="preserve">Để một chương trình server và một chương trình client có thể giao tiếp được với nhau thì giữa chúng phải có một chuẩn để nói chuyện, chuẩn này được gọi là giao thức. Nếu một chương trình client nào đó muốn yêu cầu lấy thông tin từ server thì nó phải tuân theo giao thức mà server đó đưa ra. Bản thân chúng ta khi cần xây dựng một mô hình client/server cụ thể thì ta cũng có thể tự tạo ra một giao thức riêng nhưng thường chúng ta chỉ làm được điều này ở tầng ứng dụng của mạng. Với sự phát triển mạng như hiện này thì có rất nhiều </w:t>
+      </w:r>
+      <w:r>
+        <w:t>giao thức chuẩn trên mạng ra đời nhằm đáp ứng nhu cầu phát triển này.</w:t>
+      </w:r>
+    </w:p>
+    <w:p>
+      <w:pPr>
+        <w:pStyle w:val="NoSpacing"/>
+        <w:ind w:firstLine="720"/>
+        <w:rPr>
+          <w:rFonts w:cs="Times New Roman"/>
+          <w:sz w:val="24"/>
+        </w:rPr>
+      </w:pPr>
+    </w:p>
+    <w:p>
+      <w:pPr>
+        <w:pStyle w:val="NoSpacing"/>
+        <w:ind w:firstLine="720"/>
+        <w:jc w:val="both"/>
+        <w:rPr>
+          <w:rFonts w:cs="Times New Roman"/>
+          <w:sz w:val="24"/>
+        </w:rPr>
+      </w:pPr>
+      <w:r>
+        <w:t xml:space="preserve">Các giao thức chuẩn (ở tầng mạng và vận chuyển) được sử dụng rộng rãi nhất hiện nay như: giao thức TCP/IP, giao thức SNA của IBM, OSI, ISDN, X.25 hoặc giao thức LAN-to-LAN NetBIOS. Một máy tính chứa chương trình server được coi là một máy chủ hay máy phục vụ (server) và máy chứa chương trình client được coi là máy tớ (client). Mô hình mạng trên đó có các máy chủ và máy tớ giao tiếp với nhau theo 1 hoặc nhiều dịch vụ được gọi là </w:t>
+      </w:r>
+      <w:r>
+        <w:rPr>
+          <w:szCs w:val="26"/>
+        </w:rPr>
+        <w:t>mô hình client/server</w:t>
+      </w:r>
+      <w:r>
+        <w:t>.</w:t>
+      </w:r>
+    </w:p>
+    <w:p>
+      <w:pPr>
+        <w:rPr>
+          <w:rFonts w:eastAsia="Times New Roman"/>
+        </w:rPr>
+      </w:pPr>
+    </w:p>
+    <w:p>
+      <w:pPr>
+        <w:pStyle w:val="NoSpacing"/>
+        <w:ind w:firstLine="720"/>
+        <w:jc w:val="both"/>
+      </w:pPr>
+      <w:r>
+        <w:t xml:space="preserve">Thực tế thì mô hình </w:t>
+      </w:r>
+      <w:r>
+        <w:rPr>
+          <w:b/>
+          <w:bCs/>
+        </w:rPr>
+        <w:t>client/server</w:t>
+      </w:r>
+      <w:r>
+        <w:t xml:space="preserve"> là sự mở rộng tự nhiên và tiện lợi cho việc truyền thông liên tiến trình trên các máy tính cá nhân. Mô hình này cho phép xây dựng các chương trình </w:t>
+      </w:r>
+      <w:r>
+        <w:rPr>
+          <w:b/>
+          <w:bCs/>
+        </w:rPr>
+        <w:t>client/serve</w:t>
+      </w:r>
+      <w:r>
+        <w:t>r một cách dễ dàng và sử dụng chúng để liên tác với nhau để đạt hiệu quả hơn.</w:t>
+      </w:r>
+    </w:p>
+    <w:p>
+      <w:pPr>
+        <w:pStyle w:val="NoSpacing"/>
+        <w:ind w:firstLine="720"/>
+        <w:jc w:val="both"/>
+        <w:rPr>
+          <w:rFonts w:cs="Times New Roman"/>
+          <w:sz w:val="24"/>
+        </w:rPr>
+      </w:pPr>
+    </w:p>
+    <w:p>
+      <w:pPr>
+        <w:pStyle w:val="NoSpacing"/>
+        <w:ind w:firstLine="720"/>
+        <w:jc w:val="both"/>
+      </w:pPr>
+      <w:r>
+        <w:t xml:space="preserve">Mô hình client/server như sau: </w:t>
+      </w:r>
+      <w:r>
+        <w:rPr>
+          <w:b/>
+          <w:bCs/>
+        </w:rPr>
+        <w:t>Client/Server</w:t>
+      </w:r>
+      <w:r>
+        <w:t xml:space="preserve"> là mô hình tổng quát nhất, trên thực tế thì một server có thể được nối tới nhiều server khác nhằm làm việc hiệu quả và nhanh hơn. Khi nhận được 1 yêu cầu từ client, server này có thể gửi tiếp yêu cầu vừa nhận được cho server khác ví dụ như database server vì bản thân nó không thể xử lý yêu cầu này được. Máy server có thể thi hành các nhiệm vụ đơn giản hoặc phức tạp.</w:t>
+      </w:r>
+    </w:p>
+    <w:p>
+      <w:pPr>
+        <w:rPr>
+          <w:rFonts w:eastAsia="Times New Roman"/>
+        </w:rPr>
+      </w:pPr>
+    </w:p>
+    <w:p>
+      <w:pPr>
+        <w:pStyle w:val="NoSpacing"/>
+        <w:ind w:firstLine="720"/>
+        <w:jc w:val="both"/>
+        <w:rPr>
+          <w:rFonts w:cs="Times New Roman"/>
+          <w:sz w:val="24"/>
+        </w:rPr>
+      </w:pPr>
+    </w:p>
+    <w:p>
+      <w:pPr>
+        <w:pStyle w:val="NoSpacing"/>
+        <w:ind w:firstLine="720"/>
+        <w:jc w:val="both"/>
+        <w:rPr>
+          <w:rFonts w:cs="Times New Roman"/>
+          <w:sz w:val="24"/>
+        </w:rPr>
+      </w:pPr>
+      <w:r>
+        <w:lastRenderedPageBreak/>
+        <w:t xml:space="preserve">Ví dụ như một </w:t>
+      </w:r>
+      <w:r>
+        <w:rPr>
+          <w:szCs w:val="26"/>
+        </w:rPr>
+        <w:t>máy chủ</w:t>
+      </w:r>
+      <w:r>
+        <w:t xml:space="preserve"> trả lời thời gian hiện tại trong ngày, khi một máy client yêu cầu lấy thông tin về thời gian nó sẽ phải gửi một yêu cầu theo một tiêu chuẩn do server định ra, nếu yêu cầu được chấp nhận thì máy server sẽ trả về thông tin mà client yêu cầu. Có rất nhiều các dịch vụ server trên mạng nhưng nó đều hoạt động theo nguyên lý là nhận các yêu cầu từ client sau đó xử lý và trả kết quả cho client yêu cầu. Thông thường chương trình server và client được thi hành trên hai máy khác nhau. Cho dù lúc nào server cũng ở trạng thái sẵn sàng chờ nhận yêu cầu từ client nhưng trên thực tế một tiến trình liên tác qua lại (interaction) giữa client và server lại bắt đầu ở phía client, khi mà client gửi tín hiệu yêu cầu tới server. Các chương trình server thường đều thi hành ở mức ứng dụng (tầng ứng dụng của mạng).</w:t>
+      </w:r>
+    </w:p>
+    <w:p>
+      <w:pPr>
+        <w:pStyle w:val="NoSpacing"/>
+        <w:ind w:firstLine="720"/>
+        <w:jc w:val="both"/>
+      </w:pPr>
+      <w:r>
+        <w:t>Sự thuận lợi của phương pháp này là nó có thể làm việc trên bất cứ một mạng máy tính nào có hỗ trợ giao thức truyền thông chuẩn cụ thể ở đây là giao thức TCP/IP. Với các giao thức chuẩn này cũng giúp cho các nhà sản xuất có thể tích hợp nhiều sản phẩm khác nhau của họ lên mạng mà không gặp phải khó khăn gì. Với các chuẩn này thì các chương trình server cho một dịch vụ nào đấy có thể thi hành trên một hệ thống chia sẻ thời gian (timesharing system) với nhiều chương trình và dịch vụ khác hoặc nó có thể chạy trên chính một máy tính các nhân bình thường. Có thể có nhiều chương server cùng làm một dịch vụ, chúng có thể nằm trên nhiều máy tính hoặc một máy tính.</w:t>
+      </w:r>
+    </w:p>
+    <w:p>
+      <w:pPr>
+        <w:pStyle w:val="NoSpacing"/>
+        <w:rPr>
+          <w:rFonts w:eastAsia="Times New Roman"/>
+        </w:rPr>
+      </w:pPr>
+    </w:p>
+    <w:p>
+      <w:pPr>
+        <w:pStyle w:val="NoSpacing"/>
+        <w:ind w:firstLine="720"/>
+        <w:jc w:val="both"/>
+        <w:rPr>
+          <w:rFonts w:cs="Times New Roman"/>
+          <w:sz w:val="24"/>
+        </w:rPr>
+      </w:pPr>
+      <w:r>
+        <w:t xml:space="preserve">Với mô hình trên chúng ta nhận thấy rằng mô hình client/server chỉ mang đặc điểm của phần mềm không liên quan gì đến phần cứng mặc dù trên thực tế yêu cầu cho một máy server là cao hơn nhiều so với máy client. Lý do là bởi vì máy server phải quản lý rất nhiều các yêu cầu từ các clients khác nhau trên mạng. Ưu và nhược điểm chính Có thể nói rằng với </w:t>
+      </w:r>
+      <w:r>
+        <w:rPr>
+          <w:szCs w:val="26"/>
+        </w:rPr>
+        <w:t>mô hình client/server</w:t>
+      </w:r>
+      <w:r>
+        <w:t xml:space="preserve"> thì mọi thứ dường như đều nằm trên bàn của người sử dụng, nó có thể truy cập dữ liệu từ xa (bao gồm các công việc như gửi và nhận file, tìm kiếm thông tin, ...) với nhiều dịch vụ đa dạng mà mô hình cũ không thể làm được.</w:t>
+      </w:r>
+    </w:p>
+    <w:p>
+      <w:pPr>
+        <w:pStyle w:val="NoSpacing"/>
+        <w:ind w:firstLine="720"/>
+        <w:jc w:val="both"/>
+      </w:pPr>
+      <w:r>
+        <w:lastRenderedPageBreak/>
+        <w:t xml:space="preserve">Mô hình </w:t>
+      </w:r>
+      <w:r>
+        <w:rPr>
+          <w:b/>
+          <w:bCs/>
+        </w:rPr>
+        <w:t>client/server</w:t>
+      </w:r>
+      <w:r>
+        <w:t xml:space="preserve"> cung cấp một nền tảng lý tưởng cho phép tích hợp các kỹ thuật hiện đại như mô hình thiết kế hướng đối tượng, hệ chuyên gia, hệ thông tin địa lý (GIS) ... Một trong những vấn đề nảy sinh trong mô hình này đó là tính an toàn và bảo mật thông tin trên mạng. Do phải trao đổi dữ liệu giữa 2 máy ở 2 khu vực khác nhau cho nên dễ dàng xảy ra hiện tượng thông tin truyền trên mạng bị lộ.</w:t>
+      </w:r>
+    </w:p>
+    <w:p>
+      <w:pPr>
+        <w:pStyle w:val="NoSpacing"/>
+        <w:ind w:firstLine="720"/>
+        <w:jc w:val="both"/>
+      </w:pPr>
+    </w:p>
+    <w:p>
+      <w:pPr>
+        <w:pStyle w:val="Heading4"/>
+        <w:rPr>
+          <w:rFonts w:eastAsia="Times New Roman"/>
+        </w:rPr>
+      </w:pPr>
+      <w:r>
+        <w:rPr>
+          <w:rFonts w:eastAsia="Times New Roman"/>
+        </w:rPr>
+        <w:tab/>
+      </w:r>
+      <w:r>
+        <w:rPr>
+          <w:rFonts w:eastAsia="Times New Roman"/>
+        </w:rPr>
+        <w:t>3.</w:t>
+      </w:r>
+      <w:r>
+        <w:rPr>
+          <w:rFonts w:eastAsia="Times New Roman"/>
+        </w:rPr>
+        <w:t>1.</w:t>
+      </w:r>
+      <w:r>
+        <w:rPr>
+          <w:rFonts w:eastAsia="Times New Roman"/>
+        </w:rPr>
+        <w:t>2.3</w:t>
+      </w:r>
+      <w:r>
+        <w:rPr>
+          <w:rFonts w:eastAsia="Times New Roman"/>
+        </w:rPr>
+        <w:t xml:space="preserve"> Các thành phần</w:t>
+      </w:r>
+    </w:p>
+    <w:p>
+      <w:pPr>
+        <w:pStyle w:val="Heading4"/>
+      </w:pPr>
+      <w:r>
+        <w:tab/>
+        <w:t xml:space="preserve">3.1.2.3.1 </w:t>
+      </w:r>
+      <w:r>
+        <w:t>Client</w:t>
+      </w:r>
+    </w:p>
+    <w:p>
+      <w:pPr>
+        <w:pStyle w:val="NoSpacing"/>
+        <w:ind w:firstLine="720"/>
+        <w:jc w:val="both"/>
+      </w:pPr>
+      <w:r>
+        <w:t xml:space="preserve">Client Trong </w:t>
+      </w:r>
+      <w:r>
+        <w:rPr>
+          <w:b/>
+          <w:bCs/>
+        </w:rPr>
+        <w:t>mô hình client/server</w:t>
+      </w:r>
+      <w:r>
+        <w:t>, người ta còn định nghĩa cụ thể cho một máy client là một máy trạm mà chỉ được sử dụng bởi 1 người dùng với để muốn thể hiện tính độc lập cho nó. Máy client có thể sử dụng các hệ điều hành bình thường như Win9x, DOS, OS/2... Bản thân mỗi một client cũng đã được tích hợp nhiều chức năng trên hệ điều hành mà nó chạy, nhưng khi được nối vào một mạng LAN, WAN theo mô hình client/server thì nó còn có thể sử dụng thêm các chức năng do hệ điều hành mạng (NOS) cung cấp với nhiều dịch vụ khác nhau (cụ thể là các dịch vụ do các server trên mạng này cung cấp), ví dụ như nó có thể yêu cầu lấy dữ liệu từ một server hay gửi dữ liệu lên server đó</w:t>
+      </w:r>
+      <w:r>
+        <w:t>…</w:t>
+      </w:r>
+    </w:p>
+    <w:p>
+      <w:pPr>
+        <w:pStyle w:val="NoSpacing"/>
+        <w:ind w:firstLine="720"/>
+        <w:jc w:val="both"/>
+        <w:rPr>
+          <w:rFonts w:cs="Times New Roman"/>
+          <w:sz w:val="24"/>
+        </w:rPr>
+      </w:pPr>
+    </w:p>
+    <w:p>
+      <w:pPr>
+        <w:pStyle w:val="NoSpacing"/>
+        <w:ind w:firstLine="720"/>
+      </w:pPr>
+      <w:r>
+        <w:t>Thực tế trong các ứng dụng của mô hình client/server, các chức năng hoạt động chính là sự kết hợp giữa client và server với sự chia sẻ tài nguyên, dữ liệu trên cả 2 máy Vai trò của client Trong mô hình client/server, client được coi như là người sử dụng các dịch vụ trên mạng do một hoặc nhiều máy chủ cung cấp và server được coi như là người cung cấp dịch vụ để trả lời các yêu cầu của các clients. Điều quan trọng là phải hiểu được vai trò hoạt động của nó trong một mô hình cụ thể, một máy client trong mô hình này lại có thể là server trong một mô hình khác.</w:t>
+      </w:r>
+    </w:p>
+    <w:p>
+      <w:pPr>
+        <w:pStyle w:val="Heading4"/>
+        <w:rPr>
+          <w:rFonts w:eastAsia="Times New Roman"/>
+        </w:rPr>
+      </w:pPr>
+      <w:r>
+        <w:rPr>
+          <w:rFonts w:eastAsia="Times New Roman"/>
+        </w:rPr>
+        <w:lastRenderedPageBreak/>
+        <w:tab/>
+        <w:t>3.</w:t>
+      </w:r>
+      <w:r>
+        <w:rPr>
+          <w:rFonts w:eastAsia="Times New Roman"/>
+        </w:rPr>
+        <w:t>1.</w:t>
+      </w:r>
+      <w:r>
+        <w:rPr>
+          <w:rFonts w:eastAsia="Times New Roman"/>
+        </w:rPr>
+        <w:t>2.3.2 Server</w:t>
+      </w:r>
+    </w:p>
+    <w:p>
+      <w:pPr>
+        <w:pStyle w:val="NoSpacing"/>
+        <w:ind w:firstLine="720"/>
+        <w:jc w:val="both"/>
+      </w:pPr>
+      <w:r>
+        <w:t>Server còn được định nghĩa như là một máy tính nhiều người sử dụng (multiuser computer). Vì một server phải quản lý nhiều yêu cầu từ các client trên mạng cho nên nó hoạt động sẽ tốt hơn nếu hệ điều hành của nó là đa nhiệm với các tính năng hoạt động độc lập song song với nhau như hệ điều hành UNIX, WINDOWS... Server cung cấp và điều khiển các tiến trình truy cập vào tài nguyên của hệ thống. Các ứng dụng chạy trên server phải được tách rời nhau để một lỗi của ứng dụng này không làm hỏng ứng dụng khác.</w:t>
+      </w:r>
+    </w:p>
+    <w:p>
+      <w:pPr>
+        <w:pStyle w:val="NoSpacing"/>
+        <w:ind w:firstLine="720"/>
+        <w:jc w:val="both"/>
+        <w:rPr>
+          <w:rFonts w:cs="Times New Roman"/>
+          <w:sz w:val="24"/>
+        </w:rPr>
+      </w:pPr>
+    </w:p>
+    <w:p>
+      <w:pPr>
+        <w:pStyle w:val="NoSpacing"/>
+        <w:ind w:firstLine="720"/>
+        <w:jc w:val="both"/>
+      </w:pPr>
+      <w:r>
+        <w:t>Tính đa nhiệm đảm bảo một tiến trình không sử dụng toàn bộ tài nguyên hệ thống. Vai trò của server. Như chúng ta đã bàn ở trên, server như là một nhà cung cấp dịch vụ cho các clients yêu cầu tới khi cần, các dịch vụ như cơ sở dữ liệu, in ấn, truyền file, hệ thống... Các ứng dụng server cung cấp các dịch vụ mang tính chức năng để hỗ trợ cho các hoạt động trên các máy clients có hiệu quả hơn. Sự hỗ trợ của các dịch vụ này có thể là toàn bộ hoặc chỉ một phần thông qua IPC.</w:t>
+      </w:r>
+    </w:p>
+    <w:p>
+      <w:pPr>
+        <w:pStyle w:val="NoSpacing"/>
+        <w:ind w:firstLine="720"/>
+        <w:jc w:val="both"/>
+      </w:pPr>
+    </w:p>
+    <w:p>
+      <w:pPr>
+        <w:pStyle w:val="NoSpacing"/>
+        <w:ind w:firstLine="720"/>
+        <w:jc w:val="both"/>
+      </w:pPr>
+      <w:r>
+        <w:t>Để đảm bảo tính an toàn trên mạng cho nên server này còn có vai trò như là một nhà quản lý toàn bộ quyền truy cập dữ liệu của các máy clients, nói cách khác đó là vai trò quản trị mạng. Có rất nhiều cách thức hiện nay nhằm quản trị có hiệu quả, một trong những cách đang được sử dụng đó là dùng tên Login và mật khẩu</w:t>
+      </w:r>
+      <w:r>
+        <w:t>.</w:t>
+      </w:r>
+    </w:p>
+    <w:p>
+      <w:pPr>
+        <w:rPr>
+          <w:rFonts w:eastAsia="Times New Roman" w:cstheme="minorBidi"/>
+          <w:sz w:val="26"/>
+        </w:rPr>
+      </w:pPr>
+      <w:r>
+        <w:rPr>
+          <w:rFonts w:eastAsia="Times New Roman"/>
+        </w:rPr>
+        <w:br w:type="page"/>
+      </w:r>
+    </w:p>
+    <w:p>
+      <w:pPr>
+        <w:pStyle w:val="NoSpacing"/>
+        <w:rPr>
+          <w:rFonts w:eastAsia="Times New Roman"/>
+        </w:rPr>
+      </w:pPr>
+    </w:p>
+    <w:p>
+      <w:pPr>
+        <w:pStyle w:val="Heading2"/>
+      </w:pPr>
+      <w:bookmarkStart w:id="43" w:name="_Toc484117097"/>
+      <w:r>
+        <w:t xml:space="preserve">3.2 </w:t>
+      </w:r>
+      <w:r>
+        <w:t>Sơ đồ Use-case</w:t>
+      </w:r>
+      <w:bookmarkEnd w:id="43"/>
+    </w:p>
+    <w:p>
+      <w:pPr>
+        <w:pStyle w:val="Heading2"/>
+      </w:pPr>
+      <w:bookmarkStart w:id="44" w:name="_Toc484117098"/>
+      <w:r>
+        <w:t>3.3</w:t>
+      </w:r>
+      <w:r>
+        <w:t xml:space="preserve"> Sơ đồ Sequence</w:t>
+      </w:r>
+      <w:bookmarkEnd w:id="44"/>
+    </w:p>
+    <w:p>
+      <w:pPr>
+        <w:pStyle w:val="Heading2"/>
+      </w:pPr>
+      <w:bookmarkStart w:id="45" w:name="_Toc484117099"/>
+      <w:r>
+        <w:t>3.4 Giao diện ứng dụng</w:t>
+      </w:r>
+      <w:bookmarkEnd w:id="45"/>
+    </w:p>
+    <w:p>
+      <w:pPr>
+        <w:rPr>
+          <w:rFonts w:eastAsiaTheme="majorEastAsia" w:cstheme="majorBidi"/>
+          <w:b/>
+          <w:bCs/>
+          <w:color w:val="000000" w:themeColor="text1"/>
+          <w:sz w:val="28"/>
+          <w:szCs w:val="26"/>
+        </w:rPr>
+      </w:pPr>
+      <w:r>
+        <w:br w:type="page"/>
+      </w:r>
+    </w:p>
+    <w:p>
+      <w:pPr>
+        <w:pStyle w:val="Heading3"/>
+      </w:pPr>
+      <w:r>
+        <w:lastRenderedPageBreak/>
+        <w:tab/>
+      </w:r>
+      <w:bookmarkStart w:id="46" w:name="_Toc484117100"/>
+      <w:r>
+        <w:t>3.4.1 Trang chủ</w:t>
+      </w:r>
+      <w:bookmarkEnd w:id="46"/>
+    </w:p>
     <w:p/>
     <w:p>
-      <w:pPr>
-        <w:pStyle w:val="Heading4"/>
-      </w:pPr>
-      <w:r>
+      <w:r>
+        <w:rPr>
+          <w:noProof/>
+        </w:rPr>
+        <w:drawing>
+          <wp:inline distT="0" distB="0" distL="0" distR="0" wp14:anchorId="10DA57FC" wp14:editId="4F132358">
+            <wp:extent cx="5785485" cy="7192010"/>
+            <wp:effectExtent l="0" t="0" r="5715" b="0"/>
+            <wp:docPr id="18" name="Picture 18" descr="../../../../Desktop/screenshot-localhost-8080-2017-06-01-21-40-53.png"/>
+            <wp:cNvGraphicFramePr>
+              <a:graphicFrameLocks xmlns:a="http://schemas.openxmlformats.org/drawingml/2006/main" noChangeAspect="1"/>
+            </wp:cNvGraphicFramePr>
+            <a:graphic xmlns:a="http://schemas.openxmlformats.org/drawingml/2006/main">
+              <a:graphicData uri="http://schemas.openxmlformats.org/drawingml/2006/picture">
+                <pic:pic xmlns:pic="http://schemas.openxmlformats.org/drawingml/2006/picture">
+                  <pic:nvPicPr>
+                    <pic:cNvPr id="0" name="Picture 14" descr="../../../../Desktop/screenshot-localhost-8080-2017-06-01-21-40-53.png"/>
+                    <pic:cNvPicPr>
+                      <a:picLocks noChangeAspect="1" noChangeArrowheads="1"/>
+                    </pic:cNvPicPr>
+                  </pic:nvPicPr>
+                  <pic:blipFill>
+                    <a:blip r:embed="rId14">
+                      <a:extLst>
+                        <a:ext uri="{28A0092B-C50C-407E-A947-70E740481C1C}">
+                          <a14:useLocalDpi xmlns:a14="http://schemas.microsoft.com/office/drawing/2010/main" val="0"/>
+                        </a:ext>
+                      </a:extLst>
+                    </a:blip>
+                    <a:srcRect/>
+                    <a:stretch>
+                      <a:fillRect/>
+                    </a:stretch>
+                  </pic:blipFill>
+                  <pic:spPr bwMode="auto">
+                    <a:xfrm>
+                      <a:off x="0" y="0"/>
+                      <a:ext cx="5785485" cy="7192010"/>
+                    </a:xfrm>
+                    <a:prstGeom prst="rect">
+                      <a:avLst/>
+                    </a:prstGeom>
+                    <a:noFill/>
+                    <a:ln>
+                      <a:noFill/>
+                    </a:ln>
+                  </pic:spPr>
+                </pic:pic>
+              </a:graphicData>
+            </a:graphic>
+          </wp:inline>
+        </w:drawing>
+      </w:r>
+    </w:p>
+    <w:p>
+      <w:pPr>
+        <w:pStyle w:val="Heading3"/>
+        <w:ind w:firstLine="720"/>
+      </w:pPr>
+      <w:bookmarkStart w:id="47" w:name="_Toc484117101"/>
+      <w:r>
+        <w:lastRenderedPageBreak/>
+        <w:t>3.4.2 Đăng kí</w:t>
+      </w:r>
+      <w:bookmarkEnd w:id="47"/>
+    </w:p>
+    <w:p/>
+    <w:p>
+      <w:r>
+        <w:rPr>
+          <w:noProof/>
+        </w:rPr>
+        <w:drawing>
+          <wp:inline distT="0" distB="0" distL="0" distR="0" wp14:anchorId="470577FC" wp14:editId="4CC95A34">
+            <wp:extent cx="5776595" cy="4791710"/>
+            <wp:effectExtent l="0" t="0" r="0" b="8890"/>
+            <wp:docPr id="21" name="Picture 21" descr="../../../../Desktop/screenshot-localhost-8080-2017-06-01-21-43-25.png"/>
+            <wp:cNvGraphicFramePr>
+              <a:graphicFrameLocks xmlns:a="http://schemas.openxmlformats.org/drawingml/2006/main" noChangeAspect="1"/>
+            </wp:cNvGraphicFramePr>
+            <a:graphic xmlns:a="http://schemas.openxmlformats.org/drawingml/2006/main">
+              <a:graphicData uri="http://schemas.openxmlformats.org/drawingml/2006/picture">
+                <pic:pic xmlns:pic="http://schemas.openxmlformats.org/drawingml/2006/picture">
+                  <pic:nvPicPr>
+                    <pic:cNvPr id="0" name="Picture 15" descr="../../../../Desktop/screenshot-localhost-8080-2017-06-01-21-43-25.png"/>
+                    <pic:cNvPicPr>
+                      <a:picLocks noChangeAspect="1" noChangeArrowheads="1"/>
+                    </pic:cNvPicPr>
+                  </pic:nvPicPr>
+                  <pic:blipFill>
+                    <a:blip r:embed="rId15">
+                      <a:extLst>
+                        <a:ext uri="{28A0092B-C50C-407E-A947-70E740481C1C}">
+                          <a14:useLocalDpi xmlns:a14="http://schemas.microsoft.com/office/drawing/2010/main" val="0"/>
+                        </a:ext>
+                      </a:extLst>
+                    </a:blip>
+                    <a:srcRect/>
+                    <a:stretch>
+                      <a:fillRect/>
+                    </a:stretch>
+                  </pic:blipFill>
+                  <pic:spPr bwMode="auto">
+                    <a:xfrm>
+                      <a:off x="0" y="0"/>
+                      <a:ext cx="5776595" cy="4791710"/>
+                    </a:xfrm>
+                    <a:prstGeom prst="rect">
+                      <a:avLst/>
+                    </a:prstGeom>
+                    <a:noFill/>
+                    <a:ln>
+                      <a:noFill/>
+                    </a:ln>
+                  </pic:spPr>
+                </pic:pic>
+              </a:graphicData>
+            </a:graphic>
+          </wp:inline>
+        </w:drawing>
+      </w:r>
+    </w:p>
+    <w:p>
+      <w:r>
+        <w:br w:type="page"/>
+      </w:r>
+    </w:p>
+    <w:p>
+      <w:pPr>
+        <w:pStyle w:val="Heading3"/>
+      </w:pPr>
+      <w:r>
+        <w:lastRenderedPageBreak/>
         <w:tab/>
       </w:r>
-      <w:r>
-        <w:t>2.6.4.2 Nhược điểm</w:t>
-      </w:r>
-    </w:p>
-    <w:p>
-      <w:pPr>
-        <w:pStyle w:val="NoSpacing"/>
-        <w:ind w:firstLine="720"/>
-        <w:rPr>
-          <w:rFonts w:cs="Times New Roman"/>
-        </w:rPr>
-      </w:pPr>
-      <w:r>
-        <w:t>Yêu cầu về chuyên môn khá cao, có kiến thức vững về các mô hình chuẩ</w:t>
-      </w:r>
-      <w:r>
-        <w:t>n, k</w:t>
-      </w:r>
-      <w:r>
-        <w:t>hó triển khai với những dự án yêu cầu phúc tạp hơn. Hiện nay đang có một khái niệm mô hình mới đó là HMVC đang dần thay thế cho MVC</w:t>
+      <w:bookmarkStart w:id="48" w:name="_Toc484117102"/>
+      <w:r>
+        <w:t>3.4.3 Liên hệ</w:t>
+      </w:r>
+      <w:bookmarkEnd w:id="48"/>
+    </w:p>
+    <w:p>
+      <w:r>
+        <w:rPr>
+          <w:noProof/>
+        </w:rPr>
+        <w:drawing>
+          <wp:inline distT="0" distB="0" distL="0" distR="0" wp14:anchorId="44644007" wp14:editId="5BF2A5BA">
+            <wp:extent cx="5776595" cy="4721225"/>
+            <wp:effectExtent l="0" t="0" r="0" b="3175"/>
+            <wp:docPr id="22" name="Picture 22" descr="../../../../Desktop/screenshot-localhost-8080-2017-06-01-21-44-14.png"/>
+            <wp:cNvGraphicFramePr>
+              <a:graphicFrameLocks xmlns:a="http://schemas.openxmlformats.org/drawingml/2006/main" noChangeAspect="1"/>
+            </wp:cNvGraphicFramePr>
+            <a:graphic xmlns:a="http://schemas.openxmlformats.org/drawingml/2006/main">
+              <a:graphicData uri="http://schemas.openxmlformats.org/drawingml/2006/picture">
+                <pic:pic xmlns:pic="http://schemas.openxmlformats.org/drawingml/2006/picture">
+                  <pic:nvPicPr>
+                    <pic:cNvPr id="0" name="Picture 16" descr="../../../../Desktop/screenshot-localhost-8080-2017-06-01-21-44-14.png"/>
+                    <pic:cNvPicPr>
+                      <a:picLocks noChangeAspect="1" noChangeArrowheads="1"/>
+                    </pic:cNvPicPr>
+                  </pic:nvPicPr>
+                  <pic:blipFill>
+                    <a:blip r:embed="rId16">
+                      <a:extLst>
+                        <a:ext uri="{28A0092B-C50C-407E-A947-70E740481C1C}">
+                          <a14:useLocalDpi xmlns:a14="http://schemas.microsoft.com/office/drawing/2010/main" val="0"/>
+                        </a:ext>
+                      </a:extLst>
+                    </a:blip>
+                    <a:srcRect/>
+                    <a:stretch>
+                      <a:fillRect/>
+                    </a:stretch>
+                  </pic:blipFill>
+                  <pic:spPr bwMode="auto">
+                    <a:xfrm>
+                      <a:off x="0" y="0"/>
+                      <a:ext cx="5776595" cy="4721225"/>
+                    </a:xfrm>
+                    <a:prstGeom prst="rect">
+                      <a:avLst/>
+                    </a:prstGeom>
+                    <a:noFill/>
+                    <a:ln>
+                      <a:noFill/>
+                    </a:ln>
+                  </pic:spPr>
+                </pic:pic>
+              </a:graphicData>
+            </a:graphic>
+          </wp:inline>
+        </w:drawing>
+      </w:r>
+    </w:p>
+    <w:p/>
+    <w:p>
+      <w:r>
+        <w:br w:type="page"/>
+      </w:r>
+    </w:p>
+    <w:p>
+      <w:pPr>
+        <w:pStyle w:val="Heading3"/>
+      </w:pPr>
+      <w:r>
+        <w:lastRenderedPageBreak/>
+        <w:tab/>
+      </w:r>
+      <w:bookmarkStart w:id="49" w:name="_Toc484117103"/>
+      <w:r>
+        <w:t>3.4.4 Đăng nhập</w:t>
+      </w:r>
+      <w:bookmarkEnd w:id="49"/>
+    </w:p>
+    <w:p/>
+    <w:p>
+      <w:r>
+        <w:rPr>
+          <w:noProof/>
+        </w:rPr>
+        <w:drawing>
+          <wp:inline distT="0" distB="0" distL="0" distR="0" wp14:anchorId="5E0E22D3" wp14:editId="682120D3">
+            <wp:extent cx="5785485" cy="2989580"/>
+            <wp:effectExtent l="0" t="0" r="5715" b="7620"/>
+            <wp:docPr id="12" name="Picture 12" descr="../../../../Desktop/Screen%20Shot%202017-06-01%20at%209.34.44%20PM.pn"/>
+            <wp:cNvGraphicFramePr>
+              <a:graphicFrameLocks xmlns:a="http://schemas.openxmlformats.org/drawingml/2006/main" noChangeAspect="1"/>
+            </wp:cNvGraphicFramePr>
+            <a:graphic xmlns:a="http://schemas.openxmlformats.org/drawingml/2006/main">
+              <a:graphicData uri="http://schemas.openxmlformats.org/drawingml/2006/picture">
+                <pic:pic xmlns:pic="http://schemas.openxmlformats.org/drawingml/2006/picture">
+                  <pic:nvPicPr>
+                    <pic:cNvPr id="0" name="Picture 9" descr="../../../../Desktop/Screen%20Shot%202017-06-01%20at%209.34.44%20PM.pn"/>
+                    <pic:cNvPicPr>
+                      <a:picLocks noChangeAspect="1" noChangeArrowheads="1"/>
+                    </pic:cNvPicPr>
+                  </pic:nvPicPr>
+                  <pic:blipFill>
+                    <a:blip r:embed="rId17">
+                      <a:extLst>
+                        <a:ext uri="{28A0092B-C50C-407E-A947-70E740481C1C}">
+                          <a14:useLocalDpi xmlns:a14="http://schemas.microsoft.com/office/drawing/2010/main" val="0"/>
+                        </a:ext>
+                      </a:extLst>
+                    </a:blip>
+                    <a:srcRect/>
+                    <a:stretch>
+                      <a:fillRect/>
+                    </a:stretch>
+                  </pic:blipFill>
+                  <pic:spPr bwMode="auto">
+                    <a:xfrm>
+                      <a:off x="0" y="0"/>
+                      <a:ext cx="5785485" cy="2989580"/>
+                    </a:xfrm>
+                    <a:prstGeom prst="rect">
+                      <a:avLst/>
+                    </a:prstGeom>
+                    <a:noFill/>
+                    <a:ln>
+                      <a:noFill/>
+                    </a:ln>
+                  </pic:spPr>
+                </pic:pic>
+              </a:graphicData>
+            </a:graphic>
+          </wp:inline>
+        </w:drawing>
+      </w:r>
+    </w:p>
+    <w:p/>
+    <w:p>
+      <w:r>
+        <w:br w:type="page"/>
+      </w:r>
+    </w:p>
+    <w:p>
+      <w:pPr>
+        <w:pStyle w:val="Heading3"/>
+      </w:pPr>
+      <w:r>
+        <w:lastRenderedPageBreak/>
+        <w:tab/>
+      </w:r>
+      <w:bookmarkStart w:id="50" w:name="_Toc484117104"/>
+      <w:r>
+        <w:t>3.4.5 Xem chi tiết khoá học</w:t>
+      </w:r>
+      <w:bookmarkEnd w:id="50"/>
+    </w:p>
+    <w:p>
+      <w:r>
+        <w:rPr>
+          <w:noProof/>
+        </w:rPr>
+        <w:drawing>
+          <wp:inline distT="0" distB="0" distL="0" distR="0" wp14:anchorId="202B1BEF" wp14:editId="43C08DD4">
+            <wp:extent cx="5776595" cy="4457700"/>
+            <wp:effectExtent l="0" t="0" r="0" b="12700"/>
+            <wp:docPr id="23" name="Picture 23" descr="../../../../Desktop/screenshot-localhost-8080-2017-06-01-21-45-00.png"/>
+            <wp:cNvGraphicFramePr>
+              <a:graphicFrameLocks xmlns:a="http://schemas.openxmlformats.org/drawingml/2006/main" noChangeAspect="1"/>
+            </wp:cNvGraphicFramePr>
+            <a:graphic xmlns:a="http://schemas.openxmlformats.org/drawingml/2006/main">
+              <a:graphicData uri="http://schemas.openxmlformats.org/drawingml/2006/picture">
+                <pic:pic xmlns:pic="http://schemas.openxmlformats.org/drawingml/2006/picture">
+                  <pic:nvPicPr>
+                    <pic:cNvPr id="0" name="Picture 17" descr="../../../../Desktop/screenshot-localhost-8080-2017-06-01-21-45-00.png"/>
+                    <pic:cNvPicPr>
+                      <a:picLocks noChangeAspect="1" noChangeArrowheads="1"/>
+                    </pic:cNvPicPr>
+                  </pic:nvPicPr>
+                  <pic:blipFill>
+                    <a:blip r:embed="rId18">
+                      <a:extLst>
+                        <a:ext uri="{28A0092B-C50C-407E-A947-70E740481C1C}">
+                          <a14:useLocalDpi xmlns:a14="http://schemas.microsoft.com/office/drawing/2010/main" val="0"/>
+                        </a:ext>
+                      </a:extLst>
+                    </a:blip>
+                    <a:srcRect/>
+                    <a:stretch>
+                      <a:fillRect/>
+                    </a:stretch>
+                  </pic:blipFill>
+                  <pic:spPr bwMode="auto">
+                    <a:xfrm>
+                      <a:off x="0" y="0"/>
+                      <a:ext cx="5776595" cy="4457700"/>
+                    </a:xfrm>
+                    <a:prstGeom prst="rect">
+                      <a:avLst/>
+                    </a:prstGeom>
+                    <a:noFill/>
+                    <a:ln>
+                      <a:noFill/>
+                    </a:ln>
+                  </pic:spPr>
+                </pic:pic>
+              </a:graphicData>
+            </a:graphic>
+          </wp:inline>
+        </w:drawing>
+      </w:r>
+    </w:p>
+    <w:p/>
+    <w:p>
+      <w:r>
+        <w:br w:type="page"/>
+      </w:r>
+    </w:p>
+    <w:p>
+      <w:pPr>
+        <w:pStyle w:val="Heading3"/>
+      </w:pPr>
+      <w:r>
+        <w:lastRenderedPageBreak/>
+        <w:tab/>
+      </w:r>
+      <w:bookmarkStart w:id="51" w:name="_Toc484117105"/>
+      <w:r>
+        <w:t>3.4.6 Xem khóa học đã đăng kí</w:t>
+      </w:r>
+      <w:bookmarkEnd w:id="51"/>
+    </w:p>
+    <w:p>
+      <w:r>
+        <w:rPr>
+          <w:noProof/>
+        </w:rPr>
+        <w:drawing>
+          <wp:inline distT="0" distB="0" distL="0" distR="0" wp14:anchorId="24BA96BA" wp14:editId="253536D0">
+            <wp:extent cx="5776595" cy="3446780"/>
+            <wp:effectExtent l="0" t="0" r="0" b="7620"/>
+            <wp:docPr id="24" name="Picture 24" descr="../../../../Desktop/screenshot-localhost-8080-2017-06-01-21-45-58.png"/>
+            <wp:cNvGraphicFramePr>
+              <a:graphicFrameLocks xmlns:a="http://schemas.openxmlformats.org/drawingml/2006/main" noChangeAspect="1"/>
+            </wp:cNvGraphicFramePr>
+            <a:graphic xmlns:a="http://schemas.openxmlformats.org/drawingml/2006/main">
+              <a:graphicData uri="http://schemas.openxmlformats.org/drawingml/2006/picture">
+                <pic:pic xmlns:pic="http://schemas.openxmlformats.org/drawingml/2006/picture">
+                  <pic:nvPicPr>
+                    <pic:cNvPr id="0" name="Picture 18" descr="../../../../Desktop/screenshot-localhost-8080-2017-06-01-21-45-58.png"/>
+                    <pic:cNvPicPr>
+                      <a:picLocks noChangeAspect="1" noChangeArrowheads="1"/>
+                    </pic:cNvPicPr>
+                  </pic:nvPicPr>
+                  <pic:blipFill>
+                    <a:blip r:embed="rId19">
+                      <a:extLst>
+                        <a:ext uri="{28A0092B-C50C-407E-A947-70E740481C1C}">
+                          <a14:useLocalDpi xmlns:a14="http://schemas.microsoft.com/office/drawing/2010/main" val="0"/>
+                        </a:ext>
+                      </a:extLst>
+                    </a:blip>
+                    <a:srcRect/>
+                    <a:stretch>
+                      <a:fillRect/>
+                    </a:stretch>
+                  </pic:blipFill>
+                  <pic:spPr bwMode="auto">
+                    <a:xfrm>
+                      <a:off x="0" y="0"/>
+                      <a:ext cx="5776595" cy="3446780"/>
+                    </a:xfrm>
+                    <a:prstGeom prst="rect">
+                      <a:avLst/>
+                    </a:prstGeom>
+                    <a:noFill/>
+                    <a:ln>
+                      <a:noFill/>
+                    </a:ln>
+                  </pic:spPr>
+                </pic:pic>
+              </a:graphicData>
+            </a:graphic>
+          </wp:inline>
+        </w:drawing>
+      </w:r>
+    </w:p>
+    <w:p>
+      <w:r>
+        <w:br w:type="page"/>
+      </w:r>
+    </w:p>
+    <w:p>
+      <w:pPr>
+        <w:pStyle w:val="Heading3"/>
+      </w:pPr>
+      <w:r>
+        <w:lastRenderedPageBreak/>
+        <w:tab/>
+      </w:r>
+      <w:bookmarkStart w:id="52" w:name="_Toc484117106"/>
+      <w:r>
+        <w:t>3.4.6 Trang Admin</w:t>
+      </w:r>
+      <w:bookmarkEnd w:id="52"/>
+    </w:p>
+    <w:p/>
+    <w:p>
+      <w:r>
+        <w:rPr>
+          <w:noProof/>
+        </w:rPr>
+        <w:drawing>
+          <wp:inline distT="0" distB="0" distL="0" distR="0" wp14:anchorId="4E258BA3" wp14:editId="6A790007">
+            <wp:extent cx="5776595" cy="3042285"/>
+            <wp:effectExtent l="0" t="0" r="0" b="5715"/>
+            <wp:docPr id="25" name="Picture 25" descr="../../../../Desktop/screenshot-localhost-8080-2017-06-01-21-46-55.png"/>
+            <wp:cNvGraphicFramePr>
+              <a:graphicFrameLocks xmlns:a="http://schemas.openxmlformats.org/drawingml/2006/main" noChangeAspect="1"/>
+            </wp:cNvGraphicFramePr>
+            <a:graphic xmlns:a="http://schemas.openxmlformats.org/drawingml/2006/main">
+              <a:graphicData uri="http://schemas.openxmlformats.org/drawingml/2006/picture">
+                <pic:pic xmlns:pic="http://schemas.openxmlformats.org/drawingml/2006/picture">
+                  <pic:nvPicPr>
+                    <pic:cNvPr id="0" name="Picture 19" descr="../../../../Desktop/screenshot-localhost-8080-2017-06-01-21-46-55.png"/>
+                    <pic:cNvPicPr>
+                      <a:picLocks noChangeAspect="1" noChangeArrowheads="1"/>
+                    </pic:cNvPicPr>
+                  </pic:nvPicPr>
+                  <pic:blipFill>
+                    <a:blip r:embed="rId20">
+                      <a:extLst>
+                        <a:ext uri="{28A0092B-C50C-407E-A947-70E740481C1C}">
+                          <a14:useLocalDpi xmlns:a14="http://schemas.microsoft.com/office/drawing/2010/main" val="0"/>
+                        </a:ext>
+                      </a:extLst>
+                    </a:blip>
+                    <a:srcRect/>
+                    <a:stretch>
+                      <a:fillRect/>
+                    </a:stretch>
+                  </pic:blipFill>
+                  <pic:spPr bwMode="auto">
+                    <a:xfrm>
+                      <a:off x="0" y="0"/>
+                      <a:ext cx="5776595" cy="3042285"/>
+                    </a:xfrm>
+                    <a:prstGeom prst="rect">
+                      <a:avLst/>
+                    </a:prstGeom>
+                    <a:noFill/>
+                    <a:ln>
+                      <a:noFill/>
+                    </a:ln>
+                  </pic:spPr>
+                </pic:pic>
+              </a:graphicData>
+            </a:graphic>
+          </wp:inline>
+        </w:drawing>
       </w:r>
     </w:p>
     <w:p/>
     <w:p/>
+    <w:p/>
+    <w:p/>
+    <w:p/>
+    <w:p/>
+    <w:p>
+      <w:pPr>
+        <w:pStyle w:val="Heading3"/>
+      </w:pPr>
+      <w:r>
+        <w:lastRenderedPageBreak/>
+        <w:tab/>
+      </w:r>
+      <w:bookmarkStart w:id="53" w:name="_Toc484117107"/>
+      <w:r>
+        <w:t xml:space="preserve">3.4.7 Trang Admin – </w:t>
+      </w:r>
+      <w:r>
+        <w:t>T</w:t>
+      </w:r>
+      <w:r>
+        <w:t>hống kê</w:t>
+      </w:r>
+      <w:bookmarkEnd w:id="53"/>
+    </w:p>
+    <w:p>
+      <w:r>
+        <w:rPr>
+          <w:noProof/>
+        </w:rPr>
+        <w:drawing>
+          <wp:inline distT="0" distB="0" distL="0" distR="0" wp14:anchorId="314F1CD5" wp14:editId="4A9D5D4E">
+            <wp:extent cx="5776595" cy="3015615"/>
+            <wp:effectExtent l="0" t="0" r="0" b="6985"/>
+            <wp:docPr id="16" name="Picture 16" descr="../../../../Desktop/Screen%20Shot%202017-06-01%20at%209.36.44%20PM.pn"/>
+            <wp:cNvGraphicFramePr>
+              <a:graphicFrameLocks xmlns:a="http://schemas.openxmlformats.org/drawingml/2006/main" noChangeAspect="1"/>
+            </wp:cNvGraphicFramePr>
+            <a:graphic xmlns:a="http://schemas.openxmlformats.org/drawingml/2006/main">
+              <a:graphicData uri="http://schemas.openxmlformats.org/drawingml/2006/picture">
+                <pic:pic xmlns:pic="http://schemas.openxmlformats.org/drawingml/2006/picture">
+                  <pic:nvPicPr>
+                    <pic:cNvPr id="0" name="Picture 13" descr="../../../../Desktop/Screen%20Shot%202017-06-01%20at%209.36.44%20PM.pn"/>
+                    <pic:cNvPicPr>
+                      <a:picLocks noChangeAspect="1" noChangeArrowheads="1"/>
+                    </pic:cNvPicPr>
+                  </pic:nvPicPr>
+                  <pic:blipFill>
+                    <a:blip r:embed="rId21">
+                      <a:extLst>
+                        <a:ext uri="{28A0092B-C50C-407E-A947-70E740481C1C}">
+                          <a14:useLocalDpi xmlns:a14="http://schemas.microsoft.com/office/drawing/2010/main" val="0"/>
+                        </a:ext>
+                      </a:extLst>
+                    </a:blip>
+                    <a:srcRect/>
+                    <a:stretch>
+                      <a:fillRect/>
+                    </a:stretch>
+                  </pic:blipFill>
+                  <pic:spPr bwMode="auto">
+                    <a:xfrm>
+                      <a:off x="0" y="0"/>
+                      <a:ext cx="5776595" cy="3015615"/>
+                    </a:xfrm>
+                    <a:prstGeom prst="rect">
+                      <a:avLst/>
+                    </a:prstGeom>
+                    <a:noFill/>
+                    <a:ln>
+                      <a:noFill/>
+                    </a:ln>
+                  </pic:spPr>
+                </pic:pic>
+              </a:graphicData>
+            </a:graphic>
+          </wp:inline>
+        </w:drawing>
+      </w:r>
+    </w:p>
+    <w:p>
+      <w:r>
+        <w:br w:type="page"/>
+      </w:r>
+    </w:p>
+    <w:p>
+      <w:pPr>
+        <w:pStyle w:val="Heading3"/>
+      </w:pPr>
+      <w:r>
+        <w:lastRenderedPageBreak/>
+        <w:tab/>
+      </w:r>
+      <w:bookmarkStart w:id="54" w:name="_Toc484117108"/>
+      <w:r>
+        <w:t xml:space="preserve">3.4.8 </w:t>
+      </w:r>
+      <w:r>
+        <w:t xml:space="preserve">Trang </w:t>
+      </w:r>
+      <w:r>
+        <w:t xml:space="preserve">Admin – </w:t>
+      </w:r>
+      <w:r>
+        <w:t>K</w:t>
+      </w:r>
+      <w:r>
+        <w:t>hóa học</w:t>
+      </w:r>
+      <w:bookmarkEnd w:id="54"/>
+    </w:p>
+    <w:p>
+      <w:r>
+        <w:rPr>
+          <w:noProof/>
+        </w:rPr>
+        <w:drawing>
+          <wp:inline distT="0" distB="0" distL="0" distR="0" wp14:anchorId="0335935A" wp14:editId="1AFCE97D">
+            <wp:extent cx="5776595" cy="3270885"/>
+            <wp:effectExtent l="0" t="0" r="0" b="5715"/>
+            <wp:docPr id="26" name="Picture 26" descr="../../../../Desktop/screenshot-localhost-8080-2017-06-01-21-47-36.png"/>
+            <wp:cNvGraphicFramePr>
+              <a:graphicFrameLocks xmlns:a="http://schemas.openxmlformats.org/drawingml/2006/main" noChangeAspect="1"/>
+            </wp:cNvGraphicFramePr>
+            <a:graphic xmlns:a="http://schemas.openxmlformats.org/drawingml/2006/main">
+              <a:graphicData uri="http://schemas.openxmlformats.org/drawingml/2006/picture">
+                <pic:pic xmlns:pic="http://schemas.openxmlformats.org/drawingml/2006/picture">
+                  <pic:nvPicPr>
+                    <pic:cNvPr id="0" name="Picture 20" descr="../../../../Desktop/screenshot-localhost-8080-2017-06-01-21-47-36.png"/>
+                    <pic:cNvPicPr>
+                      <a:picLocks noChangeAspect="1" noChangeArrowheads="1"/>
+                    </pic:cNvPicPr>
+                  </pic:nvPicPr>
+                  <pic:blipFill>
+                    <a:blip r:embed="rId22">
+                      <a:extLst>
+                        <a:ext uri="{28A0092B-C50C-407E-A947-70E740481C1C}">
+                          <a14:useLocalDpi xmlns:a14="http://schemas.microsoft.com/office/drawing/2010/main" val="0"/>
+                        </a:ext>
+                      </a:extLst>
+                    </a:blip>
+                    <a:srcRect/>
+                    <a:stretch>
+                      <a:fillRect/>
+                    </a:stretch>
+                  </pic:blipFill>
+                  <pic:spPr bwMode="auto">
+                    <a:xfrm>
+                      <a:off x="0" y="0"/>
+                      <a:ext cx="5776595" cy="3270885"/>
+                    </a:xfrm>
+                    <a:prstGeom prst="rect">
+                      <a:avLst/>
+                    </a:prstGeom>
+                    <a:noFill/>
+                    <a:ln>
+                      <a:noFill/>
+                    </a:ln>
+                  </pic:spPr>
+                </pic:pic>
+              </a:graphicData>
+            </a:graphic>
+          </wp:inline>
+        </w:drawing>
+      </w:r>
+    </w:p>
+    <w:p>
+      <w:r>
+        <w:br w:type="page"/>
+      </w:r>
+    </w:p>
+    <w:p/>
+    <w:p>
+      <w:pPr>
+        <w:pStyle w:val="Heading3"/>
+      </w:pPr>
+      <w:r>
+        <w:tab/>
+      </w:r>
+      <w:bookmarkStart w:id="55" w:name="_Toc484117109"/>
+      <w:r>
+        <w:t xml:space="preserve">3.4.9 Trang Admin </w:t>
+      </w:r>
+      <w:r>
+        <w:t>–</w:t>
+      </w:r>
+      <w:r>
+        <w:t xml:space="preserve"> </w:t>
+      </w:r>
+      <w:r>
+        <w:t>H</w:t>
+      </w:r>
+      <w:r>
+        <w:t>ọc viên</w:t>
+      </w:r>
+      <w:bookmarkEnd w:id="55"/>
+    </w:p>
+    <w:p>
+      <w:r>
+        <w:rPr>
+          <w:noProof/>
+        </w:rPr>
+        <w:drawing>
+          <wp:inline distT="0" distB="0" distL="0" distR="0" wp14:anchorId="4C306E6E" wp14:editId="5B2ED78A">
+            <wp:extent cx="5776595" cy="2690495"/>
+            <wp:effectExtent l="0" t="0" r="0" b="1905"/>
+            <wp:docPr id="27" name="Picture 27" descr="../../../../Desktop/screenshot-localhost-8080-2017-06-01-21-48-01.png"/>
+            <wp:cNvGraphicFramePr>
+              <a:graphicFrameLocks xmlns:a="http://schemas.openxmlformats.org/drawingml/2006/main" noChangeAspect="1"/>
+            </wp:cNvGraphicFramePr>
+            <a:graphic xmlns:a="http://schemas.openxmlformats.org/drawingml/2006/main">
+              <a:graphicData uri="http://schemas.openxmlformats.org/drawingml/2006/picture">
+                <pic:pic xmlns:pic="http://schemas.openxmlformats.org/drawingml/2006/picture">
+                  <pic:nvPicPr>
+                    <pic:cNvPr id="0" name="Picture 21" descr="../../../../Desktop/screenshot-localhost-8080-2017-06-01-21-48-01.png"/>
+                    <pic:cNvPicPr>
+                      <a:picLocks noChangeAspect="1" noChangeArrowheads="1"/>
+                    </pic:cNvPicPr>
+                  </pic:nvPicPr>
+                  <pic:blipFill>
+                    <a:blip r:embed="rId23">
+                      <a:extLst>
+                        <a:ext uri="{28A0092B-C50C-407E-A947-70E740481C1C}">
+                          <a14:useLocalDpi xmlns:a14="http://schemas.microsoft.com/office/drawing/2010/main" val="0"/>
+                        </a:ext>
+                      </a:extLst>
+                    </a:blip>
+                    <a:srcRect/>
+                    <a:stretch>
+                      <a:fillRect/>
+                    </a:stretch>
+                  </pic:blipFill>
+                  <pic:spPr bwMode="auto">
+                    <a:xfrm>
+                      <a:off x="0" y="0"/>
+                      <a:ext cx="5776595" cy="2690495"/>
+                    </a:xfrm>
+                    <a:prstGeom prst="rect">
+                      <a:avLst/>
+                    </a:prstGeom>
+                    <a:noFill/>
+                    <a:ln>
+                      <a:noFill/>
+                    </a:ln>
+                  </pic:spPr>
+                </pic:pic>
+              </a:graphicData>
+            </a:graphic>
+          </wp:inline>
+        </w:drawing>
+      </w:r>
+    </w:p>
+    <w:p>
+      <w:r>
+        <w:br w:type="page"/>
+      </w:r>
+    </w:p>
+    <w:p/>
+    <w:p>
+      <w:pPr>
+        <w:pStyle w:val="Heading3"/>
+      </w:pPr>
+      <w:r>
+        <w:tab/>
+      </w:r>
+      <w:bookmarkStart w:id="56" w:name="_Toc484117110"/>
+      <w:r>
+        <w:t>3.4.10</w:t>
+      </w:r>
+      <w:r>
+        <w:t xml:space="preserve"> Trang Admin – Liên hệ</w:t>
+      </w:r>
+      <w:bookmarkEnd w:id="56"/>
+    </w:p>
+    <w:p>
+      <w:r>
+        <w:rPr>
+          <w:noProof/>
+        </w:rPr>
+        <w:drawing>
+          <wp:inline distT="0" distB="0" distL="0" distR="0" wp14:anchorId="3056E5B1" wp14:editId="643031A9">
+            <wp:extent cx="5776595" cy="2690495"/>
+            <wp:effectExtent l="0" t="0" r="0" b="1905"/>
+            <wp:docPr id="28" name="Picture 28" descr="../../../../Desktop/screenshot-localhost-8080-2017-06-01-21-48-30.png"/>
+            <wp:cNvGraphicFramePr>
+              <a:graphicFrameLocks xmlns:a="http://schemas.openxmlformats.org/drawingml/2006/main" noChangeAspect="1"/>
+            </wp:cNvGraphicFramePr>
+            <a:graphic xmlns:a="http://schemas.openxmlformats.org/drawingml/2006/main">
+              <a:graphicData uri="http://schemas.openxmlformats.org/drawingml/2006/picture">
+                <pic:pic xmlns:pic="http://schemas.openxmlformats.org/drawingml/2006/picture">
+                  <pic:nvPicPr>
+                    <pic:cNvPr id="0" name="Picture 22" descr="../../../../Desktop/screenshot-localhost-8080-2017-06-01-21-48-30.png"/>
+                    <pic:cNvPicPr>
+                      <a:picLocks noChangeAspect="1" noChangeArrowheads="1"/>
+                    </pic:cNvPicPr>
+                  </pic:nvPicPr>
+                  <pic:blipFill>
+                    <a:blip r:embed="rId24">
+                      <a:extLst>
+                        <a:ext uri="{28A0092B-C50C-407E-A947-70E740481C1C}">
+                          <a14:useLocalDpi xmlns:a14="http://schemas.microsoft.com/office/drawing/2010/main" val="0"/>
+                        </a:ext>
+                      </a:extLst>
+                    </a:blip>
+                    <a:srcRect/>
+                    <a:stretch>
+                      <a:fillRect/>
+                    </a:stretch>
+                  </pic:blipFill>
+                  <pic:spPr bwMode="auto">
+                    <a:xfrm>
+                      <a:off x="0" y="0"/>
+                      <a:ext cx="5776595" cy="2690495"/>
+                    </a:xfrm>
+                    <a:prstGeom prst="rect">
+                      <a:avLst/>
+                    </a:prstGeom>
+                    <a:noFill/>
+                    <a:ln>
+                      <a:noFill/>
+                    </a:ln>
+                  </pic:spPr>
+                </pic:pic>
+              </a:graphicData>
+            </a:graphic>
+          </wp:inline>
+        </w:drawing>
+      </w:r>
+    </w:p>
     <w:sectPr>
       <w:pgSz w:w="12240" w:h="15840"/>
       <w:pgMar w:top="1701" w:right="1134" w:bottom="1985" w:left="1985" w:header="720" w:footer="720" w:gutter="0"/>
@@ -12473,7 +14883,7 @@
 </file>
 
 <file path=customXml/itemProps1.xml><?xml version="1.0" encoding="utf-8"?>
-<ds:datastoreItem xmlns:ds="http://schemas.openxmlformats.org/officeDocument/2006/customXml" ds:itemID="{7F6FD4DA-B199-1045-80B7-4FFAFD1336FC}">
+<ds:datastoreItem xmlns:ds="http://schemas.openxmlformats.org/officeDocument/2006/customXml" ds:itemID="{16FECDCF-3860-634B-9097-B027E64B61DA}">
   <ds:schemaRefs>
     <ds:schemaRef ds:uri="http://schemas.openxmlformats.org/officeDocument/2006/bibliography"/>
   </ds:schemaRefs>

</xml_diff>